<commit_message>
[Protocols] Rohfassung des Protokolls der 1. Sitzung aktualisiert
Signed-off-by: Jim Martens <github@2martens.de>
</commit_message>
<xml_diff>
--- a/protocols/p1718-sitzung01-tag-01-2017-04-06_rohfassung.docx
+++ b/protocols/p1718-sitzung01-tag-01-2017-04-06_rohfassung.docx
@@ -1,21 +1,101 @@
 
 <file path=word/document.xml><?xml version="1.0" encoding="utf-8"?>
-<w:document xmlns:o="urn:schemas-microsoft-com:office:office" xmlns:r="http://schemas.openxmlformats.org/officeDocument/2006/relationships" xmlns:v="urn:schemas-microsoft-com:vml" xmlns:w="http://schemas.openxmlformats.org/wordprocessingml/2006/main" xmlns:w10="urn:schemas-microsoft-com:office:word" xmlns:wp="http://schemas.openxmlformats.org/drawingml/2006/wordprocessingDrawing">
+<w:document xmlns:o="urn:schemas-microsoft-com:office:office" xmlns:r="http://schemas.openxmlformats.org/officeDocument/2006/relationships" xmlns:v="urn:schemas-microsoft-com:vml" xmlns:w="http://schemas.openxmlformats.org/wordprocessingml/2006/main" xmlns:w10="urn:schemas-microsoft-com:office:word" xmlns:wp="http://schemas.openxmlformats.org/drawingml/2006/wordprocessingDrawing" xmlns:wps="http://schemas.microsoft.com/office/word/2010/wordprocessingShape" xmlns:wpg="http://schemas.microsoft.com/office/word/2010/wordprocessingGroup" xmlns:mc="http://schemas.openxmlformats.org/markup-compatibility/2006" xmlns:wp14="http://schemas.microsoft.com/office/word/2010/wordprocessingDrawing" xmlns:w14="http://schemas.microsoft.com/office/word/2010/wordml" mc:Ignorable="w14 wp14">
   <w:body>
     <w:p>
       <w:pPr>
         <w:pStyle w:val="Normal"/>
         <w:jc w:val="left"/>
+        <w:rPr/>
+      </w:pPr>
+      <w:r>
         <w:rPr>
           <w:rFonts w:ascii="Calibri" w:hAnsi="Calibri"/>
           <w:sz w:val="29"/>
         </w:rPr>
-      </w:pPr>
-      <w:r>
+        <w:t>Protokoll der konstituierenden Sitzung</w:t>
+      </w:r>
+    </w:p>
+    <w:p>
+      <w:pPr>
+        <w:pStyle w:val="Normal"/>
+        <w:jc w:val="left"/>
         <w:rPr>
           <w:rFonts w:ascii="Calibri" w:hAnsi="Calibri"/>
           <w:sz w:val="29"/>
         </w:rPr>
+      </w:pPr>
+      <w:r>
+        <w:rPr/>
+      </w:r>
+    </w:p>
+    <w:p>
+      <w:pPr>
+        <w:pStyle w:val="Normal"/>
+        <w:jc w:val="left"/>
+        <w:rPr/>
+      </w:pPr>
+      <w:r>
+        <w:rPr>
+          <w:rFonts w:ascii="Calibri" w:hAnsi="Calibri"/>
+          <w:sz w:val="29"/>
+        </w:rPr>
+        <w:t>Protokoll: Gunhild</w:t>
+      </w:r>
+    </w:p>
+    <w:p>
+      <w:pPr>
+        <w:pStyle w:val="Normal"/>
+        <w:jc w:val="left"/>
+        <w:rPr/>
+      </w:pPr>
+      <w:r>
+        <w:rPr>
+          <w:rFonts w:ascii="Calibri" w:hAnsi="Calibri"/>
+          <w:sz w:val="29"/>
+        </w:rPr>
+        <w:t xml:space="preserve">Beginn </w:t>
+      </w:r>
+      <w:r>
+        <w:rPr>
+          <w:rFonts w:ascii="Calibri" w:hAnsi="Calibri"/>
+          <w:b w:val="false"/>
+          <w:bCs w:val="false"/>
+          <w:sz w:val="22"/>
+        </w:rPr>
+        <w:t>19.40 Uhr</w:t>
+      </w:r>
+    </w:p>
+    <w:p>
+      <w:pPr>
+        <w:pStyle w:val="Normal"/>
+        <w:jc w:val="left"/>
+        <w:rPr>
+          <w:rFonts w:ascii="Calibri" w:hAnsi="Calibri"/>
+          <w:b w:val="false"/>
+          <w:b w:val="false"/>
+          <w:bCs w:val="false"/>
+          <w:sz w:val="22"/>
+        </w:rPr>
+      </w:pPr>
+      <w:r>
+        <w:rPr/>
+      </w:r>
+    </w:p>
+    <w:p>
+      <w:pPr>
+        <w:pStyle w:val="Normal"/>
+        <w:jc w:val="left"/>
+        <w:rPr>
+          <w:rFonts w:ascii="Calibri" w:hAnsi="Calibri"/>
+          <w:sz w:val="29"/>
+        </w:rPr>
+      </w:pPr>
+      <w:r>
+        <w:rPr>
+          <w:rFonts w:ascii="Calibri" w:hAnsi="Calibri"/>
+          <w:sz w:val="29"/>
+        </w:rPr>
         <w:t>Teil A</w:t>
       </w:r>
     </w:p>
@@ -26,6 +106,7 @@
         <w:rPr>
           <w:rFonts w:ascii="Calibri" w:hAnsi="Calibri"/>
           <w:b/>
+          <w:b/>
           <w:sz w:val="24"/>
         </w:rPr>
       </w:pPr>
@@ -45,8 +126,19 @@
         <w:rPr>
           <w:rFonts w:ascii="Calibri" w:hAnsi="Calibri"/>
           <w:b/>
-          <w:sz w:val="22"/>
-        </w:rPr>
+          <w:b/>
+          <w:sz w:val="22"/>
+        </w:rPr>
+      </w:pPr>
+      <w:r>
+        <w:rPr/>
+      </w:r>
+    </w:p>
+    <w:p>
+      <w:pPr>
+        <w:pStyle w:val="Normal"/>
+        <w:jc w:val="left"/>
+        <w:rPr/>
       </w:pPr>
       <w:r>
         <w:rPr>
@@ -63,6 +155,292 @@
         <w:jc w:val="left"/>
         <w:rPr>
           <w:rFonts w:ascii="Calibri" w:hAnsi="Calibri"/>
+          <w:sz w:val="22"/>
+        </w:rPr>
+      </w:pPr>
+      <w:r>
+        <w:rPr>
+          <w:b w:val="false"/>
+          <w:bCs w:val="false"/>
+        </w:rPr>
+      </w:r>
+    </w:p>
+    <w:p>
+      <w:pPr>
+        <w:pStyle w:val="Normal"/>
+        <w:jc w:val="left"/>
+        <w:rPr>
+          <w:b w:val="false"/>
+          <w:b w:val="false"/>
+          <w:bCs w:val="false"/>
+        </w:rPr>
+      </w:pPr>
+      <w:r>
+        <w:rPr>
+          <w:rFonts w:ascii="Calibri" w:hAnsi="Calibri"/>
+          <w:b w:val="false"/>
+          <w:bCs w:val="false"/>
+          <w:sz w:val="22"/>
+        </w:rPr>
+        <w:t>Ramin macht in Vertretung von Ramon die Redeliste.</w:t>
+      </w:r>
+    </w:p>
+    <w:p>
+      <w:pPr>
+        <w:pStyle w:val="Normal"/>
+        <w:jc w:val="left"/>
+        <w:rPr>
+          <w:rFonts w:ascii="Calibri" w:hAnsi="Calibri"/>
+          <w:sz w:val="22"/>
+        </w:rPr>
+      </w:pPr>
+      <w:r>
+        <w:rPr>
+          <w:b w:val="false"/>
+          <w:bCs w:val="false"/>
+        </w:rPr>
+      </w:r>
+    </w:p>
+    <w:p>
+      <w:pPr>
+        <w:pStyle w:val="Normal"/>
+        <w:jc w:val="left"/>
+        <w:rPr>
+          <w:b w:val="false"/>
+          <w:b w:val="false"/>
+          <w:bCs w:val="false"/>
+        </w:rPr>
+      </w:pPr>
+      <w:r>
+        <w:rPr>
+          <w:rFonts w:ascii="Calibri" w:hAnsi="Calibri"/>
+          <w:b w:val="false"/>
+          <w:bCs w:val="false"/>
+          <w:sz w:val="22"/>
+        </w:rPr>
+        <w:t xml:space="preserve">Jim eröffnet die Sitzung um 19.40 Uhr und erläutert die Tagesordnung und die Anträge. </w:t>
+      </w:r>
+    </w:p>
+    <w:p>
+      <w:pPr>
+        <w:pStyle w:val="Normal"/>
+        <w:jc w:val="left"/>
+        <w:rPr>
+          <w:b w:val="false"/>
+          <w:b w:val="false"/>
+          <w:bCs w:val="false"/>
+        </w:rPr>
+      </w:pPr>
+      <w:r>
+        <w:rPr>
+          <w:rFonts w:ascii="Calibri" w:hAnsi="Calibri"/>
+          <w:b w:val="false"/>
+          <w:bCs w:val="false"/>
+          <w:sz w:val="22"/>
+        </w:rPr>
+        <w:t>Bericht des Präsidiums vom letzten Jahr:</w:t>
+      </w:r>
+    </w:p>
+    <w:p>
+      <w:pPr>
+        <w:pStyle w:val="Normal"/>
+        <w:jc w:val="left"/>
+        <w:rPr>
+          <w:b w:val="false"/>
+          <w:b w:val="false"/>
+          <w:bCs w:val="false"/>
+        </w:rPr>
+      </w:pPr>
+      <w:r>
+        <w:rPr>
+          <w:rFonts w:ascii="Calibri" w:hAnsi="Calibri"/>
+          <w:b w:val="false"/>
+          <w:bCs w:val="false"/>
+          <w:sz w:val="22"/>
+        </w:rPr>
+        <w:t>+ Fegebank</w:t>
+      </w:r>
+    </w:p>
+    <w:p>
+      <w:pPr>
+        <w:pStyle w:val="Normal"/>
+        <w:jc w:val="left"/>
+        <w:rPr>
+          <w:b w:val="false"/>
+          <w:b w:val="false"/>
+          <w:bCs w:val="false"/>
+        </w:rPr>
+      </w:pPr>
+      <w:r>
+        <w:rPr>
+          <w:rFonts w:ascii="Calibri" w:hAnsi="Calibri"/>
+          <w:b w:val="false"/>
+          <w:bCs w:val="false"/>
+          <w:sz w:val="22"/>
+        </w:rPr>
+        <w:t>+ AS zur Lesung gegen die Bücherverbrennung</w:t>
+      </w:r>
+    </w:p>
+    <w:p>
+      <w:pPr>
+        <w:pStyle w:val="Normal"/>
+        <w:jc w:val="left"/>
+        <w:rPr>
+          <w:b w:val="false"/>
+          <w:b w:val="false"/>
+          <w:bCs w:val="false"/>
+        </w:rPr>
+      </w:pPr>
+      <w:r>
+        <w:rPr>
+          <w:rFonts w:ascii="Calibri" w:hAnsi="Calibri"/>
+          <w:b w:val="false"/>
+          <w:bCs w:val="false"/>
+          <w:sz w:val="22"/>
+        </w:rPr>
+        <w:t>+ Sze</w:t>
+      </w:r>
+      <w:r>
+        <w:rPr>
+          <w:rFonts w:ascii="Calibri" w:hAnsi="Calibri"/>
+          <w:b w:val="false"/>
+          <w:bCs w:val="false"/>
+          <w:sz w:val="22"/>
+        </w:rPr>
+        <w:t>nis</w:t>
+      </w:r>
+      <w:r>
+        <w:rPr>
+          <w:rFonts w:ascii="Calibri" w:hAnsi="Calibri"/>
+          <w:b w:val="false"/>
+          <w:bCs w:val="false"/>
+          <w:sz w:val="22"/>
+        </w:rPr>
+        <w:t>che Lesung</w:t>
+      </w:r>
+    </w:p>
+    <w:p>
+      <w:pPr>
+        <w:pStyle w:val="Normal"/>
+        <w:jc w:val="left"/>
+        <w:rPr>
+          <w:b w:val="false"/>
+          <w:b w:val="false"/>
+          <w:bCs w:val="false"/>
+        </w:rPr>
+      </w:pPr>
+      <w:r>
+        <w:rPr>
+          <w:rFonts w:ascii="Calibri" w:hAnsi="Calibri"/>
+          <w:b w:val="false"/>
+          <w:bCs w:val="false"/>
+          <w:sz w:val="22"/>
+        </w:rPr>
+        <w:t>+ Mehrheitsentscheidung: MIN-Liste</w:t>
+      </w:r>
+    </w:p>
+    <w:p>
+      <w:pPr>
+        <w:pStyle w:val="Normal"/>
+        <w:jc w:val="left"/>
+        <w:rPr>
+          <w:b w:val="false"/>
+          <w:b w:val="false"/>
+          <w:bCs w:val="false"/>
+        </w:rPr>
+      </w:pPr>
+      <w:r>
+        <w:rPr>
+          <w:rFonts w:ascii="Calibri" w:hAnsi="Calibri"/>
+          <w:b w:val="false"/>
+          <w:bCs w:val="false"/>
+          <w:sz w:val="22"/>
+        </w:rPr>
+        <w:t>+ Bedarfsgerechte Finanzierung</w:t>
+      </w:r>
+    </w:p>
+    <w:p>
+      <w:pPr>
+        <w:pStyle w:val="Normal"/>
+        <w:jc w:val="left"/>
+        <w:rPr>
+          <w:b w:val="false"/>
+          <w:b w:val="false"/>
+          <w:bCs w:val="false"/>
+        </w:rPr>
+      </w:pPr>
+      <w:r>
+        <w:rPr>
+          <w:rFonts w:ascii="Calibri" w:hAnsi="Calibri"/>
+          <w:b w:val="false"/>
+          <w:bCs w:val="false"/>
+          <w:sz w:val="22"/>
+        </w:rPr>
+        <w:t>+ erstaunlich interessante Gespräche bei der Listenvorstellung</w:t>
+      </w:r>
+    </w:p>
+    <w:p>
+      <w:pPr>
+        <w:pStyle w:val="Normal"/>
+        <w:jc w:val="left"/>
+        <w:rPr>
+          <w:b w:val="false"/>
+          <w:b w:val="false"/>
+          <w:bCs w:val="false"/>
+        </w:rPr>
+      </w:pPr>
+      <w:r>
+        <w:rPr>
+          <w:rFonts w:ascii="Calibri" w:hAnsi="Calibri"/>
+          <w:b w:val="false"/>
+          <w:bCs w:val="false"/>
+          <w:sz w:val="22"/>
+        </w:rPr>
+        <w:t>+ Trotz viel Arbeit auch Spaß</w:t>
+      </w:r>
+    </w:p>
+    <w:p>
+      <w:pPr>
+        <w:pStyle w:val="Normal"/>
+        <w:jc w:val="left"/>
+        <w:rPr>
+          <w:b w:val="false"/>
+          <w:b w:val="false"/>
+          <w:bCs w:val="false"/>
+        </w:rPr>
+      </w:pPr>
+      <w:r>
+        <w:rPr>
+          <w:rFonts w:ascii="Calibri" w:hAnsi="Calibri"/>
+          <w:b w:val="false"/>
+          <w:bCs w:val="false"/>
+          <w:sz w:val="22"/>
+        </w:rPr>
+        <w:t>+ Holzwirtschaft, hoher persönlicher Einsatz</w:t>
+      </w:r>
+    </w:p>
+    <w:p>
+      <w:pPr>
+        <w:pStyle w:val="Normal"/>
+        <w:jc w:val="left"/>
+        <w:rPr>
+          <w:rFonts w:ascii="Calibri" w:hAnsi="Calibri"/>
+          <w:b/>
+          <w:b/>
+          <w:sz w:val="22"/>
+        </w:rPr>
+      </w:pPr>
+      <w:r>
+        <w:rPr/>
+      </w:r>
+    </w:p>
+    <w:p>
+      <w:pPr>
+        <w:pStyle w:val="Normal"/>
+        <w:jc w:val="left"/>
+        <w:rPr>
+          <w:rFonts w:ascii="Calibri" w:hAnsi="Calibri"/>
+          <w:b/>
           <w:b/>
           <w:sz w:val="22"/>
         </w:rPr>
@@ -86,20 +464,255 @@
         </w:rPr>
       </w:pPr>
       <w:r>
-        <w:rPr>
-          <w:rFonts w:ascii="Calibri" w:hAnsi="Calibri"/>
-          <w:sz w:val="22"/>
-        </w:rPr>
-        <w:t>Keine.</w:t>
-      </w:r>
-    </w:p>
-    <w:p>
-      <w:pPr>
-        <w:pStyle w:val="Normal"/>
-        <w:jc w:val="left"/>
-        <w:rPr>
-          <w:rFonts w:ascii="Calibri" w:hAnsi="Calibri"/>
-          <w:b/>
+        <w:rPr/>
+      </w:r>
+    </w:p>
+    <w:p>
+      <w:pPr>
+        <w:pStyle w:val="Normal"/>
+        <w:jc w:val="left"/>
+        <w:rPr/>
+      </w:pPr>
+      <w:r>
+        <w:rPr>
+          <w:rFonts w:ascii="Calibri" w:hAnsi="Calibri"/>
+          <w:sz w:val="22"/>
+        </w:rPr>
+        <w:t>Uhrzeit: 19.00 Uhr</w:t>
+      </w:r>
+    </w:p>
+    <w:p>
+      <w:pPr>
+        <w:pStyle w:val="Normal"/>
+        <w:jc w:val="left"/>
+        <w:rPr>
+          <w:rFonts w:ascii="Calibri" w:hAnsi="Calibri"/>
+          <w:sz w:val="22"/>
+        </w:rPr>
+      </w:pPr>
+      <w:r>
+        <w:rPr/>
+      </w:r>
+    </w:p>
+    <w:p>
+      <w:pPr>
+        <w:pStyle w:val="Normal"/>
+        <w:jc w:val="left"/>
+        <w:rPr/>
+      </w:pPr>
+      <w:r>
+        <w:rPr>
+          <w:rFonts w:ascii="Calibri" w:hAnsi="Calibri"/>
+          <w:sz w:val="22"/>
+        </w:rPr>
+        <w:t>Till: Konsens, wie gelungen?</w:t>
+      </w:r>
+    </w:p>
+    <w:p>
+      <w:pPr>
+        <w:pStyle w:val="Normal"/>
+        <w:jc w:val="left"/>
+        <w:rPr/>
+      </w:pPr>
+      <w:r>
+        <w:rPr>
+          <w:rFonts w:ascii="Calibri" w:hAnsi="Calibri"/>
+          <w:sz w:val="22"/>
+        </w:rPr>
+        <w:t xml:space="preserve">Ältestenrat </w:t>
+      </w:r>
+      <w:r>
+        <w:rPr>
+          <w:rFonts w:ascii="Calibri" w:hAnsi="Calibri"/>
+          <w:sz w:val="22"/>
+        </w:rPr>
+        <w:t>nur einmal getagt?</w:t>
+      </w:r>
+    </w:p>
+    <w:p>
+      <w:pPr>
+        <w:pStyle w:val="Normal"/>
+        <w:jc w:val="left"/>
+        <w:rPr>
+          <w:rFonts w:ascii="Calibri" w:hAnsi="Calibri"/>
+          <w:sz w:val="22"/>
+        </w:rPr>
+      </w:pPr>
+      <w:r>
+        <w:rPr/>
+      </w:r>
+    </w:p>
+    <w:p>
+      <w:pPr>
+        <w:pStyle w:val="Normal"/>
+        <w:jc w:val="left"/>
+        <w:rPr>
+          <w:b w:val="false"/>
+          <w:b w:val="false"/>
+          <w:bCs w:val="false"/>
+        </w:rPr>
+      </w:pPr>
+      <w:r>
+        <w:rPr>
+          <w:rFonts w:ascii="Calibri" w:hAnsi="Calibri"/>
+          <w:sz w:val="22"/>
+        </w:rPr>
+        <w:t>Phillip: Liebelingssitzung?</w:t>
+      </w:r>
+    </w:p>
+    <w:p>
+      <w:pPr>
+        <w:pStyle w:val="Normal"/>
+        <w:jc w:val="left"/>
+        <w:rPr>
+          <w:rFonts w:ascii="Calibri" w:hAnsi="Calibri"/>
+          <w:sz w:val="22"/>
+        </w:rPr>
+      </w:pPr>
+      <w:r>
+        <w:rPr>
+          <w:b w:val="false"/>
+          <w:bCs w:val="false"/>
+        </w:rPr>
+      </w:r>
+    </w:p>
+    <w:p>
+      <w:pPr>
+        <w:pStyle w:val="Normal"/>
+        <w:jc w:val="left"/>
+        <w:rPr>
+          <w:b w:val="false"/>
+          <w:b w:val="false"/>
+          <w:bCs w:val="false"/>
+        </w:rPr>
+      </w:pPr>
+      <w:r>
+        <w:rPr>
+          <w:rFonts w:ascii="Calibri" w:hAnsi="Calibri"/>
+          <w:b w:val="false"/>
+          <w:bCs w:val="false"/>
+          <w:sz w:val="22"/>
+        </w:rPr>
+        <w:t>Gunhild: Grundsätzlich diskutiert, allg. Standpunkt. Daher auch kein Ältestenrat</w:t>
+      </w:r>
+    </w:p>
+    <w:p>
+      <w:pPr>
+        <w:pStyle w:val="Normal"/>
+        <w:jc w:val="left"/>
+        <w:rPr>
+          <w:rFonts w:ascii="Calibri" w:hAnsi="Calibri"/>
+          <w:sz w:val="22"/>
+        </w:rPr>
+      </w:pPr>
+      <w:r>
+        <w:rPr>
+          <w:b w:val="false"/>
+          <w:bCs w:val="false"/>
+        </w:rPr>
+      </w:r>
+    </w:p>
+    <w:p>
+      <w:pPr>
+        <w:pStyle w:val="Normal"/>
+        <w:jc w:val="left"/>
+        <w:rPr>
+          <w:b w:val="false"/>
+          <w:b w:val="false"/>
+          <w:bCs w:val="false"/>
+        </w:rPr>
+      </w:pPr>
+      <w:r>
+        <w:rPr>
+          <w:rFonts w:ascii="Calibri" w:hAnsi="Calibri"/>
+          <w:b w:val="false"/>
+          <w:bCs w:val="false"/>
+          <w:sz w:val="22"/>
+        </w:rPr>
+        <w:t>Jim: Nicht so viel Spaß: Arbeitspensum, Urlaub, Verbündung Liste LINKS – RCDS beim Rauchen</w:t>
+      </w:r>
+    </w:p>
+    <w:p>
+      <w:pPr>
+        <w:pStyle w:val="Normal"/>
+        <w:jc w:val="left"/>
+        <w:rPr>
+          <w:b w:val="false"/>
+          <w:b w:val="false"/>
+          <w:bCs w:val="false"/>
+        </w:rPr>
+      </w:pPr>
+      <w:r>
+        <w:rPr>
+          <w:rFonts w:ascii="Calibri" w:hAnsi="Calibri"/>
+          <w:b w:val="false"/>
+          <w:bCs w:val="false"/>
+          <w:sz w:val="22"/>
+        </w:rPr>
+        <w:t>Ramon: nicht parteipolitisch, sondern formal, gleichberechtigt (keine Mehrheit).</w:t>
+      </w:r>
+    </w:p>
+    <w:p>
+      <w:pPr>
+        <w:pStyle w:val="Normal"/>
+        <w:jc w:val="left"/>
+        <w:rPr>
+          <w:b w:val="false"/>
+          <w:b w:val="false"/>
+          <w:bCs w:val="false"/>
+        </w:rPr>
+      </w:pPr>
+      <w:r>
+        <w:rPr>
+          <w:rFonts w:ascii="Calibri" w:hAnsi="Calibri"/>
+          <w:b w:val="false"/>
+          <w:bCs w:val="false"/>
+          <w:sz w:val="22"/>
+        </w:rPr>
+        <w:t>Open minded ohne Vorurteile, das Beste für das Parlament</w:t>
+      </w:r>
+    </w:p>
+    <w:p>
+      <w:pPr>
+        <w:pStyle w:val="Normal"/>
+        <w:jc w:val="left"/>
+        <w:rPr>
+          <w:rFonts w:ascii="Calibri" w:hAnsi="Calibri"/>
+          <w:sz w:val="22"/>
+        </w:rPr>
+      </w:pPr>
+      <w:r>
+        <w:rPr>
+          <w:b w:val="false"/>
+          <w:bCs w:val="false"/>
+        </w:rPr>
+      </w:r>
+    </w:p>
+    <w:p>
+      <w:pPr>
+        <w:pStyle w:val="Normal"/>
+        <w:jc w:val="left"/>
+        <w:rPr>
+          <w:rFonts w:ascii="Calibri" w:hAnsi="Calibri"/>
+          <w:sz w:val="22"/>
+        </w:rPr>
+      </w:pPr>
+      <w:r>
+        <w:rPr>
+          <w:b w:val="false"/>
+          <w:bCs w:val="false"/>
+        </w:rPr>
+      </w:r>
+    </w:p>
+    <w:p>
+      <w:pPr>
+        <w:pStyle w:val="Normal"/>
+        <w:jc w:val="left"/>
+        <w:rPr>
+          <w:rFonts w:ascii="Calibri" w:hAnsi="Calibri"/>
+          <w:b w:val="false"/>
+          <w:b w:val="false"/>
+          <w:bCs w:val="false"/>
           <w:sz w:val="22"/>
         </w:rPr>
       </w:pPr>
@@ -118,6 +731,554 @@
         <w:jc w:val="left"/>
         <w:rPr>
           <w:rFonts w:ascii="Calibri" w:hAnsi="Calibri"/>
+          <w:sz w:val="22"/>
+        </w:rPr>
+      </w:pPr>
+      <w:r>
+        <w:rPr>
+          <w:b w:val="false"/>
+          <w:bCs w:val="false"/>
+        </w:rPr>
+      </w:r>
+    </w:p>
+    <w:p>
+      <w:pPr>
+        <w:pStyle w:val="Normal"/>
+        <w:jc w:val="left"/>
+        <w:rPr>
+          <w:b w:val="false"/>
+          <w:b w:val="false"/>
+          <w:bCs w:val="false"/>
+        </w:rPr>
+      </w:pPr>
+      <w:r>
+        <w:rPr>
+          <w:rFonts w:ascii="Calibri" w:hAnsi="Calibri"/>
+          <w:b w:val="false"/>
+          <w:bCs w:val="false"/>
+          <w:sz w:val="22"/>
+        </w:rPr>
+        <w:t xml:space="preserve">Artur: G20 Öffentlichkeit: Gegnerschaft mit den Auseinandersetzungen in der Stadt. </w:t>
+      </w:r>
+    </w:p>
+    <w:p>
+      <w:pPr>
+        <w:pStyle w:val="Normal"/>
+        <w:jc w:val="left"/>
+        <w:rPr>
+          <w:rFonts w:ascii="Calibri" w:hAnsi="Calibri"/>
+          <w:sz w:val="22"/>
+        </w:rPr>
+      </w:pPr>
+      <w:r>
+        <w:rPr>
+          <w:b w:val="false"/>
+          <w:bCs w:val="false"/>
+        </w:rPr>
+      </w:r>
+    </w:p>
+    <w:p>
+      <w:pPr>
+        <w:pStyle w:val="Normal"/>
+        <w:jc w:val="left"/>
+        <w:rPr>
+          <w:b w:val="false"/>
+          <w:b w:val="false"/>
+          <w:bCs w:val="false"/>
+        </w:rPr>
+      </w:pPr>
+      <w:r>
+        <w:rPr>
+          <w:rFonts w:ascii="Calibri" w:hAnsi="Calibri"/>
+          <w:b w:val="false"/>
+          <w:bCs w:val="false"/>
+          <w:sz w:val="22"/>
+        </w:rPr>
+        <w:t xml:space="preserve">Geoffrey: Kampagne </w:t>
+      </w:r>
+      <w:r>
+        <w:rPr>
+          <w:rFonts w:ascii="Calibri" w:hAnsi="Calibri"/>
+          <w:b w:val="false"/>
+          <w:bCs w:val="false"/>
+          <w:sz w:val="22"/>
+        </w:rPr>
+        <w:t xml:space="preserve">G20 gestartet auf der Web-Seite. Pressekonferenz: Warum so spät? Wohlwollende Berichterstattung. </w:t>
+      </w:r>
+    </w:p>
+    <w:p>
+      <w:pPr>
+        <w:pStyle w:val="Normal"/>
+        <w:jc w:val="left"/>
+        <w:rPr>
+          <w:rFonts w:ascii="Calibri" w:hAnsi="Calibri"/>
+          <w:sz w:val="22"/>
+        </w:rPr>
+      </w:pPr>
+      <w:r>
+        <w:rPr>
+          <w:b w:val="false"/>
+          <w:bCs w:val="false"/>
+        </w:rPr>
+      </w:r>
+    </w:p>
+    <w:p>
+      <w:pPr>
+        <w:pStyle w:val="Normal"/>
+        <w:jc w:val="left"/>
+        <w:rPr>
+          <w:b w:val="false"/>
+          <w:b w:val="false"/>
+          <w:bCs w:val="false"/>
+        </w:rPr>
+      </w:pPr>
+      <w:r>
+        <w:rPr>
+          <w:rFonts w:ascii="Calibri" w:hAnsi="Calibri"/>
+          <w:b w:val="false"/>
+          <w:bCs w:val="false"/>
+          <w:sz w:val="22"/>
+        </w:rPr>
+        <w:t>Armin: Infostände mit Unterschriftenlisten überall</w:t>
+      </w:r>
+    </w:p>
+    <w:p>
+      <w:pPr>
+        <w:pStyle w:val="Normal"/>
+        <w:jc w:val="left"/>
+        <w:rPr>
+          <w:rFonts w:ascii="Calibri" w:hAnsi="Calibri"/>
+          <w:sz w:val="22"/>
+        </w:rPr>
+      </w:pPr>
+      <w:r>
+        <w:rPr>
+          <w:b w:val="false"/>
+          <w:bCs w:val="false"/>
+        </w:rPr>
+      </w:r>
+    </w:p>
+    <w:p>
+      <w:pPr>
+        <w:pStyle w:val="Normal"/>
+        <w:jc w:val="left"/>
+        <w:rPr>
+          <w:b w:val="false"/>
+          <w:b w:val="false"/>
+          <w:bCs w:val="false"/>
+        </w:rPr>
+      </w:pPr>
+      <w:r>
+        <w:rPr>
+          <w:rFonts w:ascii="Calibri" w:hAnsi="Calibri"/>
+          <w:b w:val="false"/>
+          <w:bCs w:val="false"/>
+          <w:sz w:val="22"/>
+        </w:rPr>
+        <w:t xml:space="preserve">Franziska: G20-Themensemester auch in den anderen Hochschulen, Beschäftigung der Wissenschaft mit den epochaltypischen Schlüsselproblemen. </w:t>
+      </w:r>
+    </w:p>
+    <w:p>
+      <w:pPr>
+        <w:pStyle w:val="Normal"/>
+        <w:jc w:val="left"/>
+        <w:rPr>
+          <w:rFonts w:ascii="Calibri" w:hAnsi="Calibri"/>
+          <w:sz w:val="22"/>
+        </w:rPr>
+      </w:pPr>
+      <w:r>
+        <w:rPr>
+          <w:b w:val="false"/>
+          <w:bCs w:val="false"/>
+        </w:rPr>
+      </w:r>
+    </w:p>
+    <w:p>
+      <w:pPr>
+        <w:pStyle w:val="Normal"/>
+        <w:jc w:val="left"/>
+        <w:rPr>
+          <w:b w:val="false"/>
+          <w:b w:val="false"/>
+          <w:bCs w:val="false"/>
+        </w:rPr>
+      </w:pPr>
+      <w:r>
+        <w:rPr>
+          <w:rFonts w:ascii="Calibri" w:hAnsi="Calibri"/>
+          <w:b w:val="false"/>
+          <w:bCs w:val="false"/>
+          <w:sz w:val="22"/>
+        </w:rPr>
+        <w:t xml:space="preserve">Phillip: Rahmenprüfungsordnung </w:t>
+      </w:r>
+      <w:r>
+        <w:rPr>
+          <w:rFonts w:ascii="Calibri" w:hAnsi="Calibri"/>
+          <w:b w:val="false"/>
+          <w:bCs w:val="false"/>
+          <w:sz w:val="22"/>
+        </w:rPr>
+        <w:t>kritischer Punkt, Dekane trauen sich aus der Deckung</w:t>
+      </w:r>
+    </w:p>
+    <w:p>
+      <w:pPr>
+        <w:pStyle w:val="Normal"/>
+        <w:jc w:val="left"/>
+        <w:rPr>
+          <w:b w:val="false"/>
+          <w:b w:val="false"/>
+          <w:bCs w:val="false"/>
+        </w:rPr>
+      </w:pPr>
+      <w:r>
+        <w:rPr>
+          <w:rFonts w:ascii="Calibri" w:hAnsi="Calibri"/>
+          <w:b w:val="false"/>
+          <w:bCs w:val="false"/>
+          <w:sz w:val="22"/>
+        </w:rPr>
+        <w:t>Franziska: Philturm, kleine Ausstellung zu Ü35 (Überseering 35)</w:t>
+      </w:r>
+    </w:p>
+    <w:p>
+      <w:pPr>
+        <w:pStyle w:val="Normal"/>
+        <w:jc w:val="left"/>
+        <w:rPr>
+          <w:rFonts w:ascii="Calibri" w:hAnsi="Calibri"/>
+          <w:sz w:val="22"/>
+        </w:rPr>
+      </w:pPr>
+      <w:r>
+        <w:rPr>
+          <w:b w:val="false"/>
+          <w:bCs w:val="false"/>
+        </w:rPr>
+      </w:r>
+    </w:p>
+    <w:p>
+      <w:pPr>
+        <w:pStyle w:val="Normal"/>
+        <w:jc w:val="left"/>
+        <w:rPr>
+          <w:b w:val="false"/>
+          <w:b w:val="false"/>
+          <w:bCs w:val="false"/>
+        </w:rPr>
+      </w:pPr>
+      <w:r>
+        <w:rPr>
+          <w:rFonts w:ascii="Calibri" w:hAnsi="Calibri"/>
+          <w:b w:val="false"/>
+          <w:bCs w:val="false"/>
+          <w:sz w:val="22"/>
+        </w:rPr>
+        <w:t xml:space="preserve">Mena: Selbst der Wissenschaftsrat muss feststellen, dass die Uni demokratische, freie und nachhaltige Wissenschaft macht. March for science 22. April </w:t>
+      </w:r>
+    </w:p>
+    <w:p>
+      <w:pPr>
+        <w:pStyle w:val="Normal"/>
+        <w:jc w:val="left"/>
+        <w:rPr>
+          <w:rFonts w:ascii="Calibri" w:hAnsi="Calibri"/>
+          <w:sz w:val="22"/>
+        </w:rPr>
+      </w:pPr>
+      <w:r>
+        <w:rPr>
+          <w:b w:val="false"/>
+          <w:bCs w:val="false"/>
+        </w:rPr>
+      </w:r>
+    </w:p>
+    <w:p>
+      <w:pPr>
+        <w:pStyle w:val="Normal"/>
+        <w:jc w:val="left"/>
+        <w:rPr>
+          <w:b w:val="false"/>
+          <w:b w:val="false"/>
+          <w:bCs w:val="false"/>
+        </w:rPr>
+      </w:pPr>
+      <w:r>
+        <w:rPr>
+          <w:rFonts w:ascii="Calibri" w:hAnsi="Calibri"/>
+          <w:b w:val="false"/>
+          <w:bCs w:val="false"/>
+          <w:sz w:val="22"/>
+        </w:rPr>
+        <w:t xml:space="preserve">Oliver: Eimsbüttler Monat des Gedenkens. </w:t>
+      </w:r>
+      <w:r>
+        <w:rPr>
+          <w:rFonts w:ascii="Calibri" w:hAnsi="Calibri"/>
+          <w:b w:val="false"/>
+          <w:bCs w:val="false"/>
+          <w:sz w:val="22"/>
+        </w:rPr>
+        <w:t>Film zum Hamburger Zweig der Weißen Rose. Lesung gegen Bücherverbrennung</w:t>
+      </w:r>
+    </w:p>
+    <w:p>
+      <w:pPr>
+        <w:pStyle w:val="Normal"/>
+        <w:jc w:val="left"/>
+        <w:rPr>
+          <w:rFonts w:ascii="Calibri" w:hAnsi="Calibri"/>
+          <w:sz w:val="22"/>
+        </w:rPr>
+      </w:pPr>
+      <w:r>
+        <w:rPr>
+          <w:b w:val="false"/>
+          <w:bCs w:val="false"/>
+        </w:rPr>
+      </w:r>
+    </w:p>
+    <w:p>
+      <w:pPr>
+        <w:pStyle w:val="Normal"/>
+        <w:jc w:val="left"/>
+        <w:rPr>
+          <w:b w:val="false"/>
+          <w:b w:val="false"/>
+          <w:bCs w:val="false"/>
+        </w:rPr>
+      </w:pPr>
+      <w:r>
+        <w:rPr>
+          <w:rFonts w:ascii="Calibri" w:hAnsi="Calibri"/>
+          <w:b w:val="false"/>
+          <w:bCs w:val="false"/>
+          <w:sz w:val="22"/>
+        </w:rPr>
+        <w:t xml:space="preserve">Artur: Kongreß „Kapitalistische Moderne herausfordern...“: Kapitalismus-Krise diskutieren mit vielen internationalen Akteuren. </w:t>
+      </w:r>
+    </w:p>
+    <w:p>
+      <w:pPr>
+        <w:pStyle w:val="Normal"/>
+        <w:jc w:val="left"/>
+        <w:rPr>
+          <w:rFonts w:ascii="Calibri" w:hAnsi="Calibri"/>
+          <w:sz w:val="22"/>
+        </w:rPr>
+      </w:pPr>
+      <w:r>
+        <w:rPr>
+          <w:b w:val="false"/>
+          <w:bCs w:val="false"/>
+        </w:rPr>
+      </w:r>
+    </w:p>
+    <w:p>
+      <w:pPr>
+        <w:pStyle w:val="Normal"/>
+        <w:jc w:val="left"/>
+        <w:rPr>
+          <w:b w:val="false"/>
+          <w:b w:val="false"/>
+          <w:bCs w:val="false"/>
+        </w:rPr>
+      </w:pPr>
+      <w:r>
+        <w:rPr>
+          <w:rFonts w:ascii="Calibri" w:hAnsi="Calibri"/>
+          <w:b w:val="false"/>
+          <w:bCs w:val="false"/>
+          <w:sz w:val="22"/>
+        </w:rPr>
+        <w:t>Kim: Flyer</w:t>
+      </w:r>
+    </w:p>
+    <w:p>
+      <w:pPr>
+        <w:pStyle w:val="Normal"/>
+        <w:jc w:val="left"/>
+        <w:rPr>
+          <w:rFonts w:ascii="Calibri" w:hAnsi="Calibri"/>
+          <w:sz w:val="22"/>
+        </w:rPr>
+      </w:pPr>
+      <w:r>
+        <w:rPr>
+          <w:b w:val="false"/>
+          <w:bCs w:val="false"/>
+        </w:rPr>
+      </w:r>
+    </w:p>
+    <w:p>
+      <w:pPr>
+        <w:pStyle w:val="Normal"/>
+        <w:jc w:val="left"/>
+        <w:rPr>
+          <w:b w:val="false"/>
+          <w:b w:val="false"/>
+          <w:bCs w:val="false"/>
+        </w:rPr>
+      </w:pPr>
+      <w:r>
+        <w:rPr>
+          <w:rFonts w:ascii="Calibri" w:hAnsi="Calibri"/>
+          <w:b w:val="false"/>
+          <w:bCs w:val="false"/>
+          <w:sz w:val="22"/>
+        </w:rPr>
+        <w:t>Timo: Im Finanzreferat läuft alles</w:t>
+      </w:r>
+    </w:p>
+    <w:p>
+      <w:pPr>
+        <w:pStyle w:val="Normal"/>
+        <w:jc w:val="left"/>
+        <w:rPr>
+          <w:rFonts w:ascii="Calibri" w:hAnsi="Calibri"/>
+          <w:sz w:val="22"/>
+        </w:rPr>
+      </w:pPr>
+      <w:r>
+        <w:rPr>
+          <w:b w:val="false"/>
+          <w:bCs w:val="false"/>
+        </w:rPr>
+      </w:r>
+    </w:p>
+    <w:p>
+      <w:pPr>
+        <w:pStyle w:val="Normal"/>
+        <w:jc w:val="left"/>
+        <w:rPr>
+          <w:b w:val="false"/>
+          <w:b w:val="false"/>
+          <w:bCs w:val="false"/>
+        </w:rPr>
+      </w:pPr>
+      <w:r>
+        <w:rPr>
+          <w:rFonts w:ascii="Calibri" w:hAnsi="Calibri"/>
+          <w:b w:val="false"/>
+          <w:bCs w:val="false"/>
+          <w:sz w:val="22"/>
+        </w:rPr>
+        <w:t xml:space="preserve">Mario: Veranstaltungen zu Anti-Diskriminierung gut besucht. </w:t>
+      </w:r>
+    </w:p>
+    <w:p>
+      <w:pPr>
+        <w:pStyle w:val="Normal"/>
+        <w:jc w:val="left"/>
+        <w:rPr>
+          <w:rFonts w:ascii="Calibri" w:hAnsi="Calibri"/>
+          <w:sz w:val="22"/>
+        </w:rPr>
+      </w:pPr>
+      <w:r>
+        <w:rPr>
+          <w:b w:val="false"/>
+          <w:bCs w:val="false"/>
+        </w:rPr>
+      </w:r>
+    </w:p>
+    <w:p>
+      <w:pPr>
+        <w:pStyle w:val="Normal"/>
+        <w:jc w:val="left"/>
+        <w:rPr>
+          <w:b w:val="false"/>
+          <w:b w:val="false"/>
+          <w:bCs w:val="false"/>
+        </w:rPr>
+      </w:pPr>
+      <w:r>
+        <w:rPr>
+          <w:rFonts w:ascii="Calibri" w:hAnsi="Calibri"/>
+          <w:b w:val="false"/>
+          <w:bCs w:val="false"/>
+          <w:sz w:val="22"/>
+        </w:rPr>
+        <w:t>Fiona: Sprechstunden gut angenommen</w:t>
+      </w:r>
+    </w:p>
+    <w:p>
+      <w:pPr>
+        <w:pStyle w:val="Normal"/>
+        <w:jc w:val="left"/>
+        <w:rPr>
+          <w:rFonts w:ascii="Calibri" w:hAnsi="Calibri"/>
+          <w:sz w:val="22"/>
+        </w:rPr>
+      </w:pPr>
+      <w:r>
+        <w:rPr>
+          <w:b w:val="false"/>
+          <w:bCs w:val="false"/>
+        </w:rPr>
+      </w:r>
+    </w:p>
+    <w:p>
+      <w:pPr>
+        <w:pStyle w:val="Normal"/>
+        <w:jc w:val="left"/>
+        <w:rPr>
+          <w:b w:val="false"/>
+          <w:b w:val="false"/>
+          <w:bCs w:val="false"/>
+        </w:rPr>
+      </w:pPr>
+      <w:r>
+        <w:rPr>
+          <w:rFonts w:ascii="Calibri" w:hAnsi="Calibri"/>
+          <w:b w:val="false"/>
+          <w:bCs w:val="false"/>
+          <w:sz w:val="22"/>
+        </w:rPr>
+        <w:t>Karima: Sexuelle Diskriminierung</w:t>
+      </w:r>
+    </w:p>
+    <w:p>
+      <w:pPr>
+        <w:pStyle w:val="Normal"/>
+        <w:jc w:val="left"/>
+        <w:rPr>
+          <w:rFonts w:ascii="Calibri" w:hAnsi="Calibri"/>
+          <w:sz w:val="22"/>
+        </w:rPr>
+      </w:pPr>
+      <w:r>
+        <w:rPr>
+          <w:b w:val="false"/>
+          <w:bCs w:val="false"/>
+        </w:rPr>
+      </w:r>
+    </w:p>
+    <w:p>
+      <w:pPr>
+        <w:pStyle w:val="Normal"/>
+        <w:jc w:val="left"/>
+        <w:rPr>
+          <w:rFonts w:ascii="Calibri" w:hAnsi="Calibri"/>
+          <w:sz w:val="22"/>
+        </w:rPr>
+      </w:pPr>
+      <w:r>
+        <w:rPr>
+          <w:b w:val="false"/>
+          <w:bCs w:val="false"/>
+        </w:rPr>
+      </w:r>
+    </w:p>
+    <w:p>
+      <w:pPr>
+        <w:pStyle w:val="Normal"/>
+        <w:jc w:val="left"/>
+        <w:rPr>
+          <w:rFonts w:ascii="Calibri" w:hAnsi="Calibri"/>
+          <w:b/>
           <w:b/>
           <w:sz w:val="22"/>
         </w:rPr>
@@ -138,8 +1299,570 @@
         <w:rPr>
           <w:rFonts w:ascii="Calibri" w:hAnsi="Calibri"/>
           <w:b/>
-          <w:sz w:val="22"/>
-        </w:rPr>
+          <w:b/>
+          <w:sz w:val="22"/>
+        </w:rPr>
+      </w:pPr>
+      <w:r>
+        <w:rPr/>
+      </w:r>
+    </w:p>
+    <w:p>
+      <w:pPr>
+        <w:pStyle w:val="Normal"/>
+        <w:jc w:val="left"/>
+        <w:rPr>
+          <w:b w:val="false"/>
+          <w:b w:val="false"/>
+          <w:bCs w:val="false"/>
+        </w:rPr>
+      </w:pPr>
+      <w:r>
+        <w:rPr>
+          <w:rFonts w:ascii="Calibri" w:hAnsi="Calibri"/>
+          <w:b w:val="false"/>
+          <w:bCs w:val="false"/>
+          <w:sz w:val="22"/>
+        </w:rPr>
+        <w:t>Tobias: Philturm ergänzen: Mensa-Kollegen ziehen mit (um)</w:t>
+      </w:r>
+    </w:p>
+    <w:p>
+      <w:pPr>
+        <w:pStyle w:val="Normal"/>
+        <w:jc w:val="left"/>
+        <w:rPr>
+          <w:rFonts w:ascii="Calibri" w:hAnsi="Calibri"/>
+          <w:sz w:val="22"/>
+        </w:rPr>
+      </w:pPr>
+      <w:r>
+        <w:rPr>
+          <w:b w:val="false"/>
+          <w:bCs w:val="false"/>
+        </w:rPr>
+      </w:r>
+    </w:p>
+    <w:p>
+      <w:pPr>
+        <w:pStyle w:val="Normal"/>
+        <w:jc w:val="left"/>
+        <w:rPr>
+          <w:b w:val="false"/>
+          <w:b w:val="false"/>
+          <w:bCs w:val="false"/>
+        </w:rPr>
+      </w:pPr>
+      <w:r>
+        <w:rPr>
+          <w:rFonts w:ascii="Calibri" w:hAnsi="Calibri"/>
+          <w:b w:val="false"/>
+          <w:bCs w:val="false"/>
+          <w:sz w:val="22"/>
+        </w:rPr>
+        <w:t xml:space="preserve">Till: Intensität der Arbeit erfreulich. </w:t>
+      </w:r>
+    </w:p>
+    <w:p>
+      <w:pPr>
+        <w:pStyle w:val="Normal"/>
+        <w:jc w:val="left"/>
+        <w:rPr>
+          <w:b w:val="false"/>
+          <w:b w:val="false"/>
+          <w:bCs w:val="false"/>
+        </w:rPr>
+      </w:pPr>
+      <w:r>
+        <w:rPr>
+          <w:rFonts w:ascii="Calibri" w:hAnsi="Calibri"/>
+          <w:b w:val="false"/>
+          <w:bCs w:val="false"/>
+          <w:sz w:val="22"/>
+        </w:rPr>
+        <w:t>An Geoffrey: G20 stärker an die Studierenden rankommen?</w:t>
+      </w:r>
+    </w:p>
+    <w:p>
+      <w:pPr>
+        <w:pStyle w:val="Normal"/>
+        <w:jc w:val="left"/>
+        <w:rPr>
+          <w:b w:val="false"/>
+          <w:b w:val="false"/>
+          <w:bCs w:val="false"/>
+        </w:rPr>
+      </w:pPr>
+      <w:r>
+        <w:rPr>
+          <w:rFonts w:ascii="Calibri" w:hAnsi="Calibri"/>
+          <w:b w:val="false"/>
+          <w:bCs w:val="false"/>
+          <w:sz w:val="22"/>
+        </w:rPr>
+        <w:t>An:</w:t>
+      </w:r>
+    </w:p>
+    <w:p>
+      <w:pPr>
+        <w:pStyle w:val="Normal"/>
+        <w:jc w:val="left"/>
+        <w:rPr>
+          <w:b w:val="false"/>
+          <w:b w:val="false"/>
+          <w:bCs w:val="false"/>
+        </w:rPr>
+      </w:pPr>
+      <w:r>
+        <w:rPr>
+          <w:rFonts w:ascii="Calibri" w:hAnsi="Calibri"/>
+          <w:b w:val="false"/>
+          <w:bCs w:val="false"/>
+          <w:sz w:val="22"/>
+        </w:rPr>
+        <w:t>An Mena: Abendblatt „Was fehlt da“?…</w:t>
+      </w:r>
+    </w:p>
+    <w:p>
+      <w:pPr>
+        <w:pStyle w:val="Normal"/>
+        <w:jc w:val="left"/>
+        <w:rPr>
+          <w:b w:val="false"/>
+          <w:b w:val="false"/>
+          <w:bCs w:val="false"/>
+        </w:rPr>
+      </w:pPr>
+      <w:r>
+        <w:rPr>
+          <w:rFonts w:ascii="Calibri" w:hAnsi="Calibri"/>
+          <w:b w:val="false"/>
+          <w:bCs w:val="false"/>
+          <w:sz w:val="22"/>
+        </w:rPr>
+        <w:t xml:space="preserve">An Franziska: </w:t>
+      </w:r>
+    </w:p>
+    <w:p>
+      <w:pPr>
+        <w:pStyle w:val="Normal"/>
+        <w:jc w:val="left"/>
+        <w:rPr>
+          <w:b w:val="false"/>
+          <w:b w:val="false"/>
+          <w:bCs w:val="false"/>
+        </w:rPr>
+      </w:pPr>
+      <w:r>
+        <w:rPr>
+          <w:rFonts w:ascii="Calibri" w:hAnsi="Calibri"/>
+          <w:b w:val="false"/>
+          <w:bCs w:val="false"/>
+          <w:sz w:val="22"/>
+        </w:rPr>
+        <w:t xml:space="preserve">An Phillip: RPO </w:t>
+      </w:r>
+    </w:p>
+    <w:p>
+      <w:pPr>
+        <w:pStyle w:val="Normal"/>
+        <w:jc w:val="left"/>
+        <w:rPr>
+          <w:b w:val="false"/>
+          <w:b w:val="false"/>
+          <w:bCs w:val="false"/>
+        </w:rPr>
+      </w:pPr>
+      <w:r>
+        <w:rPr>
+          <w:rFonts w:ascii="Calibri" w:hAnsi="Calibri"/>
+          <w:b w:val="false"/>
+          <w:bCs w:val="false"/>
+          <w:sz w:val="22"/>
+        </w:rPr>
+        <w:t>An Kim: Kulturkurse Themensemester G20, EPB zwei Semester zu Flüchtlingspolitik</w:t>
+      </w:r>
+    </w:p>
+    <w:p>
+      <w:pPr>
+        <w:pStyle w:val="Normal"/>
+        <w:jc w:val="left"/>
+        <w:rPr>
+          <w:b w:val="false"/>
+          <w:b w:val="false"/>
+          <w:bCs w:val="false"/>
+        </w:rPr>
+      </w:pPr>
+      <w:r>
+        <w:rPr>
+          <w:rFonts w:ascii="Calibri" w:hAnsi="Calibri"/>
+          <w:b w:val="false"/>
+          <w:bCs w:val="false"/>
+          <w:sz w:val="22"/>
+        </w:rPr>
+        <w:t>An Fiona: Sprechstunde Probleme</w:t>
+      </w:r>
+    </w:p>
+    <w:p>
+      <w:pPr>
+        <w:pStyle w:val="Normal"/>
+        <w:jc w:val="left"/>
+        <w:rPr>
+          <w:b w:val="false"/>
+          <w:b w:val="false"/>
+          <w:bCs w:val="false"/>
+        </w:rPr>
+      </w:pPr>
+      <w:r>
+        <w:rPr>
+          <w:rFonts w:ascii="Calibri" w:hAnsi="Calibri"/>
+          <w:b w:val="false"/>
+          <w:bCs w:val="false"/>
+          <w:sz w:val="22"/>
+        </w:rPr>
+        <w:t>An Oliver: Bücherverbrennung institutionell</w:t>
+      </w:r>
+    </w:p>
+    <w:p>
+      <w:pPr>
+        <w:pStyle w:val="Normal"/>
+        <w:jc w:val="left"/>
+        <w:rPr>
+          <w:rFonts w:ascii="Calibri" w:hAnsi="Calibri"/>
+          <w:sz w:val="22"/>
+        </w:rPr>
+      </w:pPr>
+      <w:r>
+        <w:rPr>
+          <w:b w:val="false"/>
+          <w:bCs w:val="false"/>
+        </w:rPr>
+      </w:r>
+    </w:p>
+    <w:p>
+      <w:pPr>
+        <w:pStyle w:val="Normal"/>
+        <w:jc w:val="left"/>
+        <w:rPr>
+          <w:b w:val="false"/>
+          <w:b w:val="false"/>
+          <w:bCs w:val="false"/>
+        </w:rPr>
+      </w:pPr>
+      <w:r>
+        <w:rPr>
+          <w:rFonts w:ascii="Calibri" w:hAnsi="Calibri"/>
+          <w:b w:val="false"/>
+          <w:bCs w:val="false"/>
+          <w:sz w:val="22"/>
+        </w:rPr>
+        <w:t xml:space="preserve">Fiona: </w:t>
+      </w:r>
+    </w:p>
+    <w:p>
+      <w:pPr>
+        <w:pStyle w:val="Normal"/>
+        <w:jc w:val="left"/>
+        <w:rPr>
+          <w:b w:val="false"/>
+          <w:b w:val="false"/>
+          <w:bCs w:val="false"/>
+        </w:rPr>
+      </w:pPr>
+      <w:r>
+        <w:rPr>
+          <w:rFonts w:ascii="Calibri" w:hAnsi="Calibri"/>
+          <w:b w:val="false"/>
+          <w:bCs w:val="false"/>
+          <w:sz w:val="22"/>
+        </w:rPr>
+        <w:t xml:space="preserve">Geoffrey: </w:t>
+      </w:r>
+      <w:r>
+        <w:rPr>
+          <w:rFonts w:ascii="Calibri" w:hAnsi="Calibri"/>
+          <w:b w:val="false"/>
+          <w:bCs w:val="false"/>
+          <w:sz w:val="22"/>
+        </w:rPr>
+        <w:t>G20 nicht nur Uni-Betrieb gestört, darüber reden, was dahinter steckt: Bürgerrechte, ...</w:t>
+      </w:r>
+    </w:p>
+    <w:p>
+      <w:pPr>
+        <w:pStyle w:val="Normal"/>
+        <w:jc w:val="left"/>
+        <w:rPr>
+          <w:b w:val="false"/>
+          <w:b w:val="false"/>
+          <w:bCs w:val="false"/>
+        </w:rPr>
+      </w:pPr>
+      <w:r>
+        <w:rPr>
+          <w:rFonts w:ascii="Calibri" w:hAnsi="Calibri"/>
+          <w:b w:val="false"/>
+          <w:bCs w:val="false"/>
+          <w:sz w:val="22"/>
+        </w:rPr>
+        <w:t xml:space="preserve">Oliver: </w:t>
+      </w:r>
+    </w:p>
+    <w:p>
+      <w:pPr>
+        <w:pStyle w:val="Normal"/>
+        <w:jc w:val="left"/>
+        <w:rPr>
+          <w:b w:val="false"/>
+          <w:b w:val="false"/>
+          <w:bCs w:val="false"/>
+        </w:rPr>
+      </w:pPr>
+      <w:r>
+        <w:rPr>
+          <w:rFonts w:ascii="Calibri" w:hAnsi="Calibri"/>
+          <w:b w:val="false"/>
+          <w:bCs w:val="false"/>
+          <w:sz w:val="22"/>
+        </w:rPr>
+        <w:t xml:space="preserve">Phillip: </w:t>
+      </w:r>
+    </w:p>
+    <w:p>
+      <w:pPr>
+        <w:pStyle w:val="Normal"/>
+        <w:jc w:val="left"/>
+        <w:rPr>
+          <w:b w:val="false"/>
+          <w:b w:val="false"/>
+          <w:bCs w:val="false"/>
+        </w:rPr>
+      </w:pPr>
+      <w:r>
+        <w:rPr>
+          <w:rFonts w:ascii="Calibri" w:hAnsi="Calibri"/>
+          <w:b w:val="false"/>
+          <w:bCs w:val="false"/>
+          <w:sz w:val="22"/>
+        </w:rPr>
+        <w:t xml:space="preserve">Franzi: Zivilklausel/Frieden: </w:t>
+      </w:r>
+    </w:p>
+    <w:p>
+      <w:pPr>
+        <w:pStyle w:val="Normal"/>
+        <w:jc w:val="left"/>
+        <w:rPr>
+          <w:b w:val="false"/>
+          <w:b w:val="false"/>
+          <w:bCs w:val="false"/>
+        </w:rPr>
+      </w:pPr>
+      <w:r>
+        <w:rPr>
+          <w:rFonts w:ascii="Calibri" w:hAnsi="Calibri"/>
+          <w:b w:val="false"/>
+          <w:bCs w:val="false"/>
+          <w:sz w:val="22"/>
+        </w:rPr>
+        <w:t xml:space="preserve">Mena: Wissenschaft hat großes Potenzial den Status Quo zu verändern. Diese können progressiv und sinnvoll weiterentwickelt werden. Wem nützt die Wissenschaft? Das wurde auf der AStA-Sitzung diskutiert. Das soll weiter diskutiert werden. Ein weiterer Punkt: Alltagsbezug. Wenn Wissenschaft dem Menschen nützt (zum Beispiel beim Wohnungsbau), dann haben auch unvorbereitete Leute einfacheren Zugang. Beim March of Science wurde eine These vertreten, dass …: </w:t>
+      </w:r>
+    </w:p>
+    <w:p>
+      <w:pPr>
+        <w:pStyle w:val="Normal"/>
+        <w:jc w:val="left"/>
+        <w:rPr>
+          <w:b w:val="false"/>
+          <w:b w:val="false"/>
+          <w:bCs w:val="false"/>
+        </w:rPr>
+      </w:pPr>
+      <w:r>
+        <w:rPr>
+          <w:rFonts w:ascii="Calibri" w:hAnsi="Calibri"/>
+          <w:b w:val="false"/>
+          <w:bCs w:val="false"/>
+          <w:sz w:val="22"/>
+        </w:rPr>
+        <w:t xml:space="preserve">Fegebank einladen? </w:t>
+      </w:r>
+    </w:p>
+    <w:p>
+      <w:pPr>
+        <w:pStyle w:val="Normal"/>
+        <w:jc w:val="left"/>
+        <w:rPr>
+          <w:b w:val="false"/>
+          <w:b w:val="false"/>
+          <w:bCs w:val="false"/>
+        </w:rPr>
+      </w:pPr>
+      <w:r>
+        <w:rPr>
+          <w:rFonts w:ascii="Calibri" w:hAnsi="Calibri"/>
+          <w:b w:val="false"/>
+          <w:bCs w:val="false"/>
+          <w:sz w:val="22"/>
+        </w:rPr>
+        <w:t>Kim: Tutorien (Till: überhaupt ein Faden?)</w:t>
+        <w:br/>
+        <w:t xml:space="preserve">Armin: </w:t>
+      </w:r>
+    </w:p>
+    <w:p>
+      <w:pPr>
+        <w:pStyle w:val="Normal"/>
+        <w:jc w:val="left"/>
+        <w:rPr>
+          <w:b w:val="false"/>
+          <w:b w:val="false"/>
+          <w:bCs w:val="false"/>
+        </w:rPr>
+      </w:pPr>
+      <w:r>
+        <w:rPr>
+          <w:rFonts w:ascii="Calibri" w:hAnsi="Calibri"/>
+          <w:b w:val="false"/>
+          <w:bCs w:val="false"/>
+          <w:sz w:val="22"/>
+        </w:rPr>
+        <w:t>Sven: G20 Massenproteste in verschiedenen Bereichen. Medien: Teile und Herrsche, von jeglicher Gewalt distanzieren, aufmerksam sein – Nichtdistanzierungsgebot</w:t>
+      </w:r>
+    </w:p>
+    <w:p>
+      <w:pPr>
+        <w:pStyle w:val="Normal"/>
+        <w:jc w:val="left"/>
+        <w:rPr>
+          <w:b w:val="false"/>
+          <w:b w:val="false"/>
+          <w:bCs w:val="false"/>
+        </w:rPr>
+      </w:pPr>
+      <w:r>
+        <w:rPr>
+          <w:rFonts w:ascii="Calibri" w:hAnsi="Calibri"/>
+          <w:b w:val="false"/>
+          <w:bCs w:val="false"/>
+          <w:sz w:val="22"/>
+        </w:rPr>
+        <w:t>Ramin: Nichtdistanzierung totaler Blödsinn</w:t>
+      </w:r>
+    </w:p>
+    <w:p>
+      <w:pPr>
+        <w:pStyle w:val="Normal"/>
+        <w:jc w:val="left"/>
+        <w:rPr>
+          <w:rFonts w:ascii="Calibri" w:hAnsi="Calibri"/>
+          <w:sz w:val="22"/>
+        </w:rPr>
+      </w:pPr>
+      <w:r>
+        <w:rPr>
+          <w:b w:val="false"/>
+          <w:bCs w:val="false"/>
+        </w:rPr>
+      </w:r>
+    </w:p>
+    <w:p>
+      <w:pPr>
+        <w:pStyle w:val="Normal"/>
+        <w:jc w:val="left"/>
+        <w:rPr>
+          <w:b w:val="false"/>
+          <w:b w:val="false"/>
+          <w:bCs w:val="false"/>
+        </w:rPr>
+      </w:pPr>
+      <w:r>
+        <w:rPr>
+          <w:rFonts w:ascii="Calibri" w:hAnsi="Calibri"/>
+          <w:b w:val="false"/>
+          <w:bCs w:val="false"/>
+          <w:sz w:val="22"/>
+        </w:rPr>
+        <w:t>Till GO: Diese Frage in der aktuellen Stunde diskutieren</w:t>
+      </w:r>
+    </w:p>
+    <w:p>
+      <w:pPr>
+        <w:pStyle w:val="Normal"/>
+        <w:jc w:val="left"/>
+        <w:rPr>
+          <w:rFonts w:ascii="Calibri" w:hAnsi="Calibri"/>
+          <w:sz w:val="22"/>
+        </w:rPr>
+      </w:pPr>
+      <w:r>
+        <w:rPr>
+          <w:b w:val="false"/>
+          <w:bCs w:val="false"/>
+        </w:rPr>
+      </w:r>
+    </w:p>
+    <w:p>
+      <w:pPr>
+        <w:pStyle w:val="Normal"/>
+        <w:jc w:val="left"/>
+        <w:rPr>
+          <w:b w:val="false"/>
+          <w:b w:val="false"/>
+          <w:bCs w:val="false"/>
+        </w:rPr>
+      </w:pPr>
+      <w:r>
+        <w:rPr>
+          <w:rFonts w:ascii="Calibri" w:hAnsi="Calibri"/>
+          <w:b w:val="false"/>
+          <w:bCs w:val="false"/>
+          <w:sz w:val="22"/>
+        </w:rPr>
+        <w:t>Jim: Formal kein GO-Antrag: Machen wir so…</w:t>
+      </w:r>
+    </w:p>
+    <w:p>
+      <w:pPr>
+        <w:pStyle w:val="Normal"/>
+        <w:jc w:val="left"/>
+        <w:rPr>
+          <w:rFonts w:ascii="Calibri" w:hAnsi="Calibri"/>
+          <w:sz w:val="22"/>
+        </w:rPr>
+      </w:pPr>
+      <w:r>
+        <w:rPr>
+          <w:b w:val="false"/>
+          <w:bCs w:val="false"/>
+        </w:rPr>
+      </w:r>
+    </w:p>
+    <w:p>
+      <w:pPr>
+        <w:pStyle w:val="Normal"/>
+        <w:jc w:val="left"/>
+        <w:rPr>
+          <w:b w:val="false"/>
+          <w:b w:val="false"/>
+          <w:bCs w:val="false"/>
+        </w:rPr>
+      </w:pPr>
+      <w:r>
+        <w:rPr>
+          <w:rFonts w:ascii="Calibri" w:hAnsi="Calibri"/>
+          <w:b w:val="false"/>
+          <w:bCs w:val="false"/>
+          <w:sz w:val="22"/>
+        </w:rPr>
+        <w:t xml:space="preserve"> </w:t>
+      </w:r>
+    </w:p>
+    <w:p>
+      <w:pPr>
+        <w:pStyle w:val="Normal"/>
+        <w:jc w:val="left"/>
+        <w:rPr/>
       </w:pPr>
       <w:r>
         <w:rPr>
@@ -160,22 +1883,114 @@
         </w:rPr>
       </w:pPr>
       <w:r>
-        <w:rPr>
-          <w:rFonts w:ascii="Calibri" w:hAnsi="Calibri"/>
-          <w:sz w:val="22"/>
-        </w:rPr>
-        <w:t>Keine.</w:t>
-      </w:r>
-    </w:p>
-    <w:p>
-      <w:pPr>
-        <w:pStyle w:val="Normal"/>
-        <w:jc w:val="left"/>
-        <w:rPr>
-          <w:rFonts w:ascii="Calibri" w:hAnsi="Calibri"/>
-          <w:b/>
-          <w:sz w:val="22"/>
-        </w:rPr>
+        <w:rPr/>
+      </w:r>
+    </w:p>
+    <w:p>
+      <w:pPr>
+        <w:pStyle w:val="Normal"/>
+        <w:jc w:val="left"/>
+        <w:rPr/>
+      </w:pPr>
+      <w:r>
+        <w:rPr>
+          <w:rFonts w:ascii="Calibri" w:hAnsi="Calibri"/>
+          <w:sz w:val="22"/>
+        </w:rPr>
+        <w:t>Franziska: Vollversammlung zu G20</w:t>
+      </w:r>
+    </w:p>
+    <w:p>
+      <w:pPr>
+        <w:pStyle w:val="Normal"/>
+        <w:jc w:val="left"/>
+        <w:rPr/>
+      </w:pPr>
+      <w:r>
+        <w:rPr>
+          <w:rFonts w:ascii="Calibri" w:hAnsi="Calibri"/>
+          <w:sz w:val="22"/>
+        </w:rPr>
+        <w:t>Jim: Wird TOP 2</w:t>
+      </w:r>
+    </w:p>
+    <w:p>
+      <w:pPr>
+        <w:pStyle w:val="Normal"/>
+        <w:jc w:val="left"/>
+        <w:rPr/>
+      </w:pPr>
+      <w:r>
+        <w:rPr>
+          <w:rFonts w:ascii="Calibri" w:hAnsi="Calibri"/>
+          <w:sz w:val="22"/>
+        </w:rPr>
+        <w:t>Tobias: Klingt so, als ginge die Gewalt von hier aus</w:t>
+      </w:r>
+    </w:p>
+    <w:p>
+      <w:pPr>
+        <w:pStyle w:val="Normal"/>
+        <w:jc w:val="left"/>
+        <w:rPr/>
+      </w:pPr>
+      <w:r>
+        <w:rPr>
+          <w:rFonts w:ascii="Calibri" w:hAnsi="Calibri"/>
+          <w:sz w:val="22"/>
+        </w:rPr>
+        <w:t xml:space="preserve">Laura: </w:t>
+      </w:r>
+    </w:p>
+    <w:p>
+      <w:pPr>
+        <w:pStyle w:val="Normal"/>
+        <w:jc w:val="left"/>
+        <w:rPr/>
+      </w:pPr>
+      <w:r>
+        <w:rPr>
+          <w:rFonts w:ascii="Calibri" w:hAnsi="Calibri"/>
+          <w:sz w:val="22"/>
+        </w:rPr>
+        <w:t xml:space="preserve">Sven: </w:t>
+      </w:r>
+    </w:p>
+    <w:p>
+      <w:pPr>
+        <w:pStyle w:val="Normal"/>
+        <w:jc w:val="left"/>
+        <w:rPr>
+          <w:rFonts w:ascii="Calibri" w:hAnsi="Calibri"/>
+          <w:b/>
+          <w:b/>
+          <w:sz w:val="22"/>
+        </w:rPr>
+      </w:pPr>
+      <w:r>
+        <w:rPr/>
+      </w:r>
+    </w:p>
+    <w:p>
+      <w:pPr>
+        <w:pStyle w:val="Normal"/>
+        <w:jc w:val="left"/>
+        <w:rPr>
+          <w:rFonts w:ascii="Calibri" w:hAnsi="Calibri"/>
+          <w:b/>
+          <w:b/>
+          <w:sz w:val="22"/>
+        </w:rPr>
+      </w:pPr>
+      <w:r>
+        <w:rPr/>
+      </w:r>
+    </w:p>
+    <w:p>
+      <w:pPr>
+        <w:pStyle w:val="Normal"/>
+        <w:jc w:val="left"/>
+        <w:rPr/>
       </w:pPr>
       <w:r>
         <w:rPr>
@@ -192,6 +2007,259 @@
         <w:jc w:val="left"/>
         <w:rPr>
           <w:rFonts w:ascii="Calibri" w:hAnsi="Calibri"/>
+          <w:sz w:val="22"/>
+        </w:rPr>
+      </w:pPr>
+      <w:r>
+        <w:rPr>
+          <w:b w:val="false"/>
+          <w:bCs w:val="false"/>
+        </w:rPr>
+      </w:r>
+    </w:p>
+    <w:p>
+      <w:pPr>
+        <w:pStyle w:val="Normal"/>
+        <w:jc w:val="left"/>
+        <w:rPr>
+          <w:b w:val="false"/>
+          <w:b w:val="false"/>
+          <w:bCs w:val="false"/>
+        </w:rPr>
+      </w:pPr>
+      <w:r>
+        <w:rPr>
+          <w:rFonts w:ascii="Calibri" w:hAnsi="Calibri"/>
+          <w:b w:val="false"/>
+          <w:bCs w:val="false"/>
+          <w:sz w:val="22"/>
+        </w:rPr>
+        <w:t xml:space="preserve">Franziska: Weil wir gegen Gewalt sind, engagieren wir uns gegen G20. </w:t>
+      </w:r>
+    </w:p>
+    <w:p>
+      <w:pPr>
+        <w:pStyle w:val="Normal"/>
+        <w:jc w:val="left"/>
+        <w:rPr>
+          <w:rFonts w:ascii="Calibri" w:hAnsi="Calibri"/>
+          <w:sz w:val="22"/>
+        </w:rPr>
+      </w:pPr>
+      <w:r>
+        <w:rPr>
+          <w:b w:val="false"/>
+          <w:bCs w:val="false"/>
+        </w:rPr>
+      </w:r>
+    </w:p>
+    <w:p>
+      <w:pPr>
+        <w:pStyle w:val="Normal"/>
+        <w:jc w:val="left"/>
+        <w:rPr>
+          <w:b w:val="false"/>
+          <w:b w:val="false"/>
+          <w:bCs w:val="false"/>
+          <w:i/>
+          <w:i/>
+          <w:iCs/>
+        </w:rPr>
+      </w:pPr>
+      <w:r>
+        <w:rPr>
+          <w:rFonts w:ascii="Calibri" w:hAnsi="Calibri"/>
+          <w:b w:val="false"/>
+          <w:bCs w:val="false"/>
+          <w:i/>
+          <w:iCs/>
+          <w:sz w:val="22"/>
+        </w:rPr>
+        <w:t>Fraktionspause Jusos 15 Minuten bis 21 Uhr</w:t>
+      </w:r>
+    </w:p>
+    <w:p>
+      <w:pPr>
+        <w:pStyle w:val="Normal"/>
+        <w:jc w:val="left"/>
+        <w:rPr>
+          <w:rFonts w:ascii="Calibri" w:hAnsi="Calibri"/>
+          <w:sz w:val="22"/>
+        </w:rPr>
+      </w:pPr>
+      <w:r>
+        <w:rPr>
+          <w:b w:val="false"/>
+          <w:bCs w:val="false"/>
+        </w:rPr>
+      </w:r>
+    </w:p>
+    <w:p>
+      <w:pPr>
+        <w:pStyle w:val="Normal"/>
+        <w:jc w:val="left"/>
+        <w:rPr>
+          <w:b w:val="false"/>
+          <w:b w:val="false"/>
+          <w:bCs w:val="false"/>
+        </w:rPr>
+      </w:pPr>
+      <w:r>
+        <w:rPr>
+          <w:rFonts w:ascii="Calibri" w:hAnsi="Calibri"/>
+          <w:b w:val="false"/>
+          <w:bCs w:val="false"/>
+          <w:sz w:val="22"/>
+        </w:rPr>
+        <w:t>Ramin: Von jeglicher Gewalt distanzieren</w:t>
+      </w:r>
+    </w:p>
+    <w:p>
+      <w:pPr>
+        <w:pStyle w:val="Normal"/>
+        <w:jc w:val="left"/>
+        <w:rPr>
+          <w:rFonts w:ascii="Calibri" w:hAnsi="Calibri"/>
+          <w:sz w:val="22"/>
+        </w:rPr>
+      </w:pPr>
+      <w:r>
+        <w:rPr>
+          <w:b w:val="false"/>
+          <w:bCs w:val="false"/>
+        </w:rPr>
+      </w:r>
+    </w:p>
+    <w:p>
+      <w:pPr>
+        <w:pStyle w:val="Normal"/>
+        <w:jc w:val="left"/>
+        <w:rPr>
+          <w:b w:val="false"/>
+          <w:b w:val="false"/>
+          <w:bCs w:val="false"/>
+        </w:rPr>
+      </w:pPr>
+      <w:r>
+        <w:rPr>
+          <w:rFonts w:ascii="Calibri" w:hAnsi="Calibri"/>
+          <w:b w:val="false"/>
+          <w:bCs w:val="false"/>
+          <w:sz w:val="22"/>
+        </w:rPr>
+        <w:t xml:space="preserve">Till: </w:t>
+      </w:r>
+      <w:r>
+        <w:rPr>
+          <w:rFonts w:ascii="Calibri" w:hAnsi="Calibri"/>
+          <w:b w:val="false"/>
+          <w:bCs w:val="false"/>
+          <w:sz w:val="22"/>
+        </w:rPr>
+        <w:t>Distanzierst Du Dich von den Schüssen eines Polizisten auf einen Flüchtling in St. Georg?</w:t>
+      </w:r>
+    </w:p>
+    <w:p>
+      <w:pPr>
+        <w:pStyle w:val="Normal"/>
+        <w:jc w:val="left"/>
+        <w:rPr>
+          <w:b w:val="false"/>
+          <w:b w:val="false"/>
+          <w:bCs w:val="false"/>
+        </w:rPr>
+      </w:pPr>
+      <w:r>
+        <w:rPr>
+          <w:rFonts w:ascii="Calibri" w:hAnsi="Calibri"/>
+          <w:b w:val="false"/>
+          <w:bCs w:val="false"/>
+          <w:sz w:val="22"/>
+        </w:rPr>
+        <w:t xml:space="preserve">Von den Kriegen der Bundesregierung? </w:t>
+      </w:r>
+    </w:p>
+    <w:p>
+      <w:pPr>
+        <w:pStyle w:val="Normal"/>
+        <w:jc w:val="left"/>
+        <w:rPr>
+          <w:b w:val="false"/>
+          <w:b w:val="false"/>
+          <w:bCs w:val="false"/>
+        </w:rPr>
+      </w:pPr>
+      <w:r>
+        <w:rPr>
+          <w:rFonts w:ascii="Calibri" w:hAnsi="Calibri"/>
+          <w:b w:val="false"/>
+          <w:bCs w:val="false"/>
+          <w:sz w:val="22"/>
+        </w:rPr>
+        <w:t>Geschichte: War es zweckmäßig, den Adligen den Kopf abzuschlagen?</w:t>
+        <w:br/>
+        <w:t>Zweckmäßig, Faschisten mit Todesstrafe zu bestrafen?</w:t>
+      </w:r>
+    </w:p>
+    <w:p>
+      <w:pPr>
+        <w:pStyle w:val="Normal"/>
+        <w:jc w:val="left"/>
+        <w:rPr>
+          <w:b w:val="false"/>
+          <w:b w:val="false"/>
+          <w:bCs w:val="false"/>
+        </w:rPr>
+      </w:pPr>
+      <w:r>
+        <w:rPr>
+          <w:rFonts w:ascii="Calibri" w:hAnsi="Calibri"/>
+          <w:b w:val="false"/>
+          <w:bCs w:val="false"/>
+          <w:sz w:val="22"/>
+        </w:rPr>
+        <w:t>Aber auch: sinnvoll, eine Scheibe einzuwerfen? Stellt andere von die Frage friß oder stirb</w:t>
+      </w:r>
+    </w:p>
+    <w:p>
+      <w:pPr>
+        <w:pStyle w:val="Normal"/>
+        <w:jc w:val="left"/>
+        <w:rPr>
+          <w:rFonts w:ascii="Calibri" w:hAnsi="Calibri"/>
+          <w:sz w:val="22"/>
+        </w:rPr>
+      </w:pPr>
+      <w:r>
+        <w:rPr>
+          <w:b w:val="false"/>
+          <w:bCs w:val="false"/>
+        </w:rPr>
+      </w:r>
+    </w:p>
+    <w:p>
+      <w:pPr>
+        <w:pStyle w:val="Normal"/>
+        <w:jc w:val="left"/>
+        <w:rPr>
+          <w:rFonts w:ascii="Calibri" w:hAnsi="Calibri"/>
+          <w:sz w:val="22"/>
+        </w:rPr>
+      </w:pPr>
+      <w:r>
+        <w:rPr>
+          <w:b w:val="false"/>
+          <w:bCs w:val="false"/>
+        </w:rPr>
+      </w:r>
+    </w:p>
+    <w:p>
+      <w:pPr>
+        <w:pStyle w:val="Normal"/>
+        <w:jc w:val="left"/>
+        <w:rPr>
+          <w:rFonts w:ascii="Calibri" w:hAnsi="Calibri"/>
+          <w:b/>
           <w:b/>
           <w:sz w:val="22"/>
         </w:rPr>
@@ -211,8 +2279,65 @@
         <w:rPr>
           <w:rFonts w:ascii="Calibri" w:hAnsi="Calibri"/>
           <w:b/>
-          <w:sz w:val="22"/>
-        </w:rPr>
+          <w:b/>
+          <w:sz w:val="22"/>
+        </w:rPr>
+      </w:pPr>
+      <w:r>
+        <w:rPr/>
+      </w:r>
+    </w:p>
+    <w:p>
+      <w:pPr>
+        <w:pStyle w:val="Normal"/>
+        <w:rPr>
+          <w:b w:val="false"/>
+          <w:b w:val="false"/>
+          <w:bCs w:val="false"/>
+        </w:rPr>
+      </w:pPr>
+      <w:r>
+        <w:rPr>
+          <w:rFonts w:ascii="Calibri" w:hAnsi="Calibri"/>
+          <w:b w:val="false"/>
+          <w:bCs w:val="false"/>
+          <w:sz w:val="22"/>
+        </w:rPr>
+        <w:t>Kein Widerspruch</w:t>
+      </w:r>
+    </w:p>
+    <w:p>
+      <w:pPr>
+        <w:pStyle w:val="Normal"/>
+        <w:rPr>
+          <w:rFonts w:ascii="Calibri" w:hAnsi="Calibri"/>
+          <w:b/>
+          <w:b/>
+          <w:sz w:val="22"/>
+        </w:rPr>
+      </w:pPr>
+      <w:r>
+        <w:rPr/>
+      </w:r>
+    </w:p>
+    <w:p>
+      <w:pPr>
+        <w:pStyle w:val="Normal"/>
+        <w:rPr>
+          <w:rFonts w:ascii="Calibri" w:hAnsi="Calibri"/>
+          <w:b/>
+          <w:b/>
+          <w:sz w:val="22"/>
+        </w:rPr>
+      </w:pPr>
+      <w:r>
+        <w:rPr/>
+      </w:r>
+    </w:p>
+    <w:p>
+      <w:pPr>
+        <w:pStyle w:val="Normal"/>
+        <w:rPr/>
       </w:pPr>
       <w:r>
         <w:rPr>
@@ -226,9 +2351,107 @@
     <w:p>
       <w:pPr>
         <w:pStyle w:val="Normal"/>
-        <w:jc w:val="left"/>
-        <w:rPr>
-          <w:rFonts w:ascii="Calibri" w:hAnsi="Calibri"/>
+        <w:rPr>
+          <w:rFonts w:ascii="Calibri" w:hAnsi="Calibri"/>
+          <w:b/>
+          <w:b/>
+          <w:sz w:val="22"/>
+        </w:rPr>
+      </w:pPr>
+      <w:r>
+        <w:rPr/>
+      </w:r>
+    </w:p>
+    <w:p>
+      <w:pPr>
+        <w:pStyle w:val="Normal"/>
+        <w:rPr>
+          <w:b w:val="false"/>
+          <w:b w:val="false"/>
+          <w:bCs w:val="false"/>
+        </w:rPr>
+      </w:pPr>
+      <w:r>
+        <w:rPr>
+          <w:rFonts w:ascii="Calibri" w:hAnsi="Calibri"/>
+          <w:b w:val="false"/>
+          <w:bCs w:val="false"/>
+          <w:sz w:val="22"/>
+        </w:rPr>
+        <w:t>Hanna Unicorns entschuldigt?</w:t>
+      </w:r>
+    </w:p>
+    <w:p>
+      <w:pPr>
+        <w:pStyle w:val="Normal"/>
+        <w:rPr>
+          <w:rFonts w:ascii="Calibri" w:hAnsi="Calibri"/>
+          <w:sz w:val="22"/>
+        </w:rPr>
+      </w:pPr>
+      <w:r>
+        <w:rPr>
+          <w:b w:val="false"/>
+          <w:bCs w:val="false"/>
+        </w:rPr>
+      </w:r>
+    </w:p>
+    <w:p>
+      <w:pPr>
+        <w:pStyle w:val="Normal"/>
+        <w:rPr>
+          <w:b w:val="false"/>
+          <w:b w:val="false"/>
+          <w:bCs w:val="false"/>
+        </w:rPr>
+      </w:pPr>
+      <w:r>
+        <w:rPr>
+          <w:rFonts w:ascii="Calibri" w:hAnsi="Calibri"/>
+          <w:b w:val="false"/>
+          <w:bCs w:val="false"/>
+          <w:sz w:val="22"/>
+        </w:rPr>
+        <w:t>Mit 43 beschlußfähig</w:t>
+      </w:r>
+    </w:p>
+    <w:p>
+      <w:pPr>
+        <w:pStyle w:val="Normal"/>
+        <w:rPr>
+          <w:rFonts w:ascii="Calibri" w:hAnsi="Calibri"/>
+          <w:sz w:val="22"/>
+        </w:rPr>
+      </w:pPr>
+      <w:r>
+        <w:rPr>
+          <w:b w:val="false"/>
+          <w:bCs w:val="false"/>
+        </w:rPr>
+      </w:r>
+    </w:p>
+    <w:p>
+      <w:pPr>
+        <w:pStyle w:val="Normal"/>
+        <w:jc w:val="left"/>
+        <w:rPr>
+          <w:rFonts w:ascii="Calibri" w:hAnsi="Calibri"/>
+          <w:b/>
+          <w:b/>
+          <w:sz w:val="22"/>
+        </w:rPr>
+      </w:pPr>
+      <w:r>
+        <w:rPr/>
+      </w:r>
+    </w:p>
+    <w:p>
+      <w:pPr>
+        <w:pStyle w:val="Normal"/>
+        <w:jc w:val="left"/>
+        <w:rPr>
+          <w:rFonts w:ascii="Calibri" w:hAnsi="Calibri"/>
+          <w:b/>
           <w:b/>
           <w:sz w:val="22"/>
         </w:rPr>
@@ -262,14 +2485,124 @@
         <w:jc w:val="left"/>
         <w:rPr>
           <w:rFonts w:ascii="Calibri" w:hAnsi="Calibri"/>
+        </w:rPr>
+      </w:pPr>
+      <w:r>
+        <w:rPr>
+          <w:rFonts w:ascii="Calibri" w:hAnsi="Calibri"/>
+        </w:rPr>
+        <w:t>10. Sitzung: Kein Widerspruch</w:t>
+      </w:r>
+    </w:p>
+    <w:p>
+      <w:pPr>
+        <w:pStyle w:val="Normal"/>
+        <w:jc w:val="left"/>
+        <w:rPr>
+          <w:rFonts w:ascii="Calibri" w:hAnsi="Calibri"/>
+        </w:rPr>
+      </w:pPr>
+      <w:r>
+        <w:rPr>
+          <w:rFonts w:ascii="Calibri" w:hAnsi="Calibri"/>
+        </w:rPr>
+        <w:t>11. Sitzung: Kein Widerspruch</w:t>
+      </w:r>
+    </w:p>
+    <w:p>
+      <w:pPr>
+        <w:pStyle w:val="Normal"/>
+        <w:jc w:val="left"/>
+        <w:rPr>
+          <w:rFonts w:ascii="Calibri" w:hAnsi="Calibri"/>
+        </w:rPr>
+      </w:pPr>
+      <w:r>
+        <w:rPr>
+          <w:rFonts w:ascii="Calibri" w:hAnsi="Calibri"/>
+        </w:rPr>
+        <w:t>14. Sitzung: Kein Widerspruch</w:t>
+      </w:r>
+    </w:p>
+    <w:p>
+      <w:pPr>
+        <w:pStyle w:val="Normal"/>
+        <w:jc w:val="left"/>
+        <w:rPr>
+          <w:rFonts w:ascii="Calibri" w:hAnsi="Calibri"/>
+        </w:rPr>
+      </w:pPr>
+      <w:r>
+        <w:rPr>
+          <w:rFonts w:ascii="Calibri" w:hAnsi="Calibri"/>
+        </w:rPr>
+      </w:r>
+    </w:p>
+    <w:p>
+      <w:pPr>
+        <w:pStyle w:val="Normal"/>
+        <w:jc w:val="left"/>
+        <w:rPr>
+          <w:rFonts w:ascii="Calibri" w:hAnsi="Calibri"/>
+          <w:i/>
+          <w:i/>
+          <w:iCs/>
+        </w:rPr>
+      </w:pPr>
+      <w:r>
+        <w:rPr>
+          <w:rFonts w:ascii="Calibri" w:hAnsi="Calibri"/>
+          <w:i/>
+          <w:iCs/>
+        </w:rPr>
+        <w:t>15 Minuten allgemeine Pause bis 21.30 Uhr</w:t>
+      </w:r>
+    </w:p>
+    <w:p>
+      <w:pPr>
+        <w:pStyle w:val="Normal"/>
+        <w:jc w:val="left"/>
+        <w:rPr>
+          <w:rFonts w:ascii="Calibri" w:hAnsi="Calibri"/>
+          <w:i/>
+          <w:i/>
+          <w:iCs/>
+        </w:rPr>
+      </w:pPr>
+      <w:r>
+        <w:rPr>
+          <w:rFonts w:ascii="Calibri" w:hAnsi="Calibri"/>
+          <w:i/>
+          <w:iCs/>
+        </w:rPr>
+        <w:t>15 Min Fraktionspause WiWi bis 21.45 Uhr</w:t>
+      </w:r>
+    </w:p>
+    <w:p>
+      <w:pPr>
+        <w:pStyle w:val="Normal"/>
+        <w:jc w:val="left"/>
+        <w:rPr>
+          <w:rFonts w:ascii="Calibri" w:hAnsi="Calibri"/>
+        </w:rPr>
+      </w:pPr>
+      <w:r>
+        <w:rPr>
+          <w:rFonts w:ascii="Calibri" w:hAnsi="Calibri"/>
+        </w:rPr>
+      </w:r>
+    </w:p>
+    <w:p>
+      <w:pPr>
+        <w:pStyle w:val="Normal"/>
+        <w:jc w:val="left"/>
+        <w:rPr/>
+      </w:pPr>
+      <w:r>
+        <w:rPr>
+          <w:rFonts w:ascii="Calibri" w:hAnsi="Calibri"/>
           <w:sz w:val="29"/>
         </w:rPr>
-      </w:pPr>
-      <w:r>
-        <w:rPr>
-          <w:rFonts w:ascii="Calibri" w:hAnsi="Calibri"/>
-          <w:sz w:val="29"/>
-        </w:rPr>
         <w:t>Teil B</w:t>
       </w:r>
     </w:p>
@@ -280,6 +2613,7 @@
         <w:rPr>
           <w:rFonts w:ascii="Calibri" w:hAnsi="Calibri"/>
           <w:b/>
+          <w:b/>
           <w:sz w:val="24"/>
         </w:rPr>
       </w:pPr>
@@ -296,11 +2630,7 @@
       <w:pPr>
         <w:pStyle w:val="Normal"/>
         <w:jc w:val="left"/>
-        <w:rPr>
-          <w:rFonts w:ascii="Calibri" w:hAnsi="Calibri"/>
-          <w:b/>
-          <w:sz w:val="22"/>
-        </w:rPr>
+        <w:rPr/>
       </w:pPr>
       <w:r>
         <w:rPr>
@@ -318,24 +2648,295 @@
         <w:rPr>
           <w:rFonts w:ascii="Calibri" w:hAnsi="Calibri"/>
           <w:b/>
-          <w:sz w:val="22"/>
-        </w:rPr>
-      </w:pPr>
-      <w:r>
-        <w:rPr>
-          <w:rFonts w:ascii="Calibri" w:hAnsi="Calibri"/>
-          <w:b/>
-          <w:sz w:val="22"/>
-        </w:rPr>
-        <w:t>b) Änderungen an der Geschäftsordnung</w:t>
-      </w:r>
-    </w:p>
-    <w:p>
-      <w:pPr>
-        <w:pStyle w:val="Normal"/>
-        <w:jc w:val="left"/>
-        <w:rPr>
-          <w:rFonts w:ascii="Calibri" w:hAnsi="Calibri"/>
+          <w:b/>
+          <w:sz w:val="22"/>
+        </w:rPr>
+      </w:pPr>
+      <w:r>
+        <w:rPr/>
+      </w:r>
+    </w:p>
+    <w:p>
+      <w:pPr>
+        <w:pStyle w:val="Normal"/>
+        <w:jc w:val="left"/>
+        <w:rPr>
+          <w:b w:val="false"/>
+          <w:b w:val="false"/>
+          <w:bCs w:val="false"/>
+        </w:rPr>
+      </w:pPr>
+      <w:r>
+        <w:rPr>
+          <w:rFonts w:ascii="Calibri" w:hAnsi="Calibri"/>
+          <w:b w:val="false"/>
+          <w:bCs w:val="false"/>
+          <w:sz w:val="22"/>
+        </w:rPr>
+        <w:t xml:space="preserve">Jim stellt den Antrag vor. </w:t>
+      </w:r>
+    </w:p>
+    <w:p>
+      <w:pPr>
+        <w:pStyle w:val="Normal"/>
+        <w:jc w:val="left"/>
+        <w:rPr>
+          <w:b w:val="false"/>
+          <w:b w:val="false"/>
+          <w:bCs w:val="false"/>
+        </w:rPr>
+      </w:pPr>
+      <w:r>
+        <w:rPr>
+          <w:rFonts w:ascii="Calibri" w:hAnsi="Calibri"/>
+          <w:b w:val="false"/>
+          <w:bCs w:val="false"/>
+          <w:sz w:val="22"/>
+        </w:rPr>
+        <w:t>Till: Was passiert, wenn Mehrheit dagegen?</w:t>
+      </w:r>
+    </w:p>
+    <w:p>
+      <w:pPr>
+        <w:pStyle w:val="Normal"/>
+        <w:jc w:val="left"/>
+        <w:rPr>
+          <w:b w:val="false"/>
+          <w:b w:val="false"/>
+          <w:bCs w:val="false"/>
+        </w:rPr>
+      </w:pPr>
+      <w:r>
+        <w:rPr>
+          <w:rFonts w:ascii="Calibri" w:hAnsi="Calibri"/>
+          <w:b w:val="false"/>
+          <w:bCs w:val="false"/>
+          <w:sz w:val="22"/>
+        </w:rPr>
+        <w:t>Gunhild: Dann gehen wir zu b) über und machen uns eine GO</w:t>
+      </w:r>
+    </w:p>
+    <w:p>
+      <w:pPr>
+        <w:pStyle w:val="Normal"/>
+        <w:jc w:val="left"/>
+        <w:rPr>
+          <w:b w:val="false"/>
+          <w:b w:val="false"/>
+          <w:bCs w:val="false"/>
+        </w:rPr>
+      </w:pPr>
+      <w:r>
+        <w:rPr>
+          <w:rFonts w:ascii="Calibri" w:hAnsi="Calibri"/>
+          <w:b w:val="false"/>
+          <w:bCs w:val="false"/>
+          <w:sz w:val="22"/>
+        </w:rPr>
+        <w:t>Till gibt zu Protokoll: Kein Präjustiz für die Zukunft, weil die alte gilt.</w:t>
+      </w:r>
+    </w:p>
+    <w:p>
+      <w:pPr>
+        <w:pStyle w:val="Normal"/>
+        <w:jc w:val="left"/>
+        <w:rPr>
+          <w:b w:val="false"/>
+          <w:b w:val="false"/>
+          <w:bCs w:val="false"/>
+        </w:rPr>
+      </w:pPr>
+      <w:r>
+        <w:rPr>
+          <w:rFonts w:ascii="Calibri" w:hAnsi="Calibri"/>
+          <w:b w:val="false"/>
+          <w:bCs w:val="false"/>
+          <w:sz w:val="22"/>
+        </w:rPr>
+        <w:t>Timo: Keine Zeit, in der es keine GO gibt, trotzdem jetzt beschließen</w:t>
+      </w:r>
+    </w:p>
+    <w:p>
+      <w:pPr>
+        <w:pStyle w:val="Normal"/>
+        <w:jc w:val="left"/>
+        <w:rPr>
+          <w:rFonts w:ascii="Calibri" w:hAnsi="Calibri"/>
+          <w:sz w:val="22"/>
+        </w:rPr>
+      </w:pPr>
+      <w:r>
+        <w:rPr>
+          <w:b w:val="false"/>
+          <w:bCs w:val="false"/>
+        </w:rPr>
+      </w:r>
+    </w:p>
+    <w:p>
+      <w:pPr>
+        <w:pStyle w:val="Normal"/>
+        <w:jc w:val="left"/>
+        <w:rPr>
+          <w:b w:val="false"/>
+          <w:b w:val="false"/>
+          <w:bCs w:val="false"/>
+        </w:rPr>
+      </w:pPr>
+      <w:r>
+        <w:rPr>
+          <w:rFonts w:ascii="Calibri" w:hAnsi="Calibri"/>
+          <w:b w:val="false"/>
+          <w:bCs w:val="false"/>
+          <w:sz w:val="22"/>
+        </w:rPr>
+        <w:t>Mit zwei Enthaltungen beschlossen</w:t>
+      </w:r>
+    </w:p>
+    <w:p>
+      <w:pPr>
+        <w:pStyle w:val="Normal"/>
+        <w:jc w:val="left"/>
+        <w:rPr>
+          <w:rFonts w:ascii="Calibri" w:hAnsi="Calibri"/>
+          <w:sz w:val="22"/>
+        </w:rPr>
+      </w:pPr>
+      <w:r>
+        <w:rPr>
+          <w:b w:val="false"/>
+          <w:bCs w:val="false"/>
+        </w:rPr>
+      </w:r>
+    </w:p>
+    <w:p>
+      <w:pPr>
+        <w:pStyle w:val="Normal"/>
+        <w:jc w:val="left"/>
+        <w:rPr>
+          <w:b w:val="false"/>
+          <w:b w:val="false"/>
+          <w:bCs w:val="false"/>
+        </w:rPr>
+      </w:pPr>
+      <w:r>
+        <w:rPr>
+          <w:rFonts w:ascii="Calibri" w:hAnsi="Calibri"/>
+          <w:b w:val="false"/>
+          <w:bCs w:val="false"/>
+          <w:sz w:val="22"/>
+        </w:rPr>
+        <w:t>GO-Antrag Lasse: Sitzung unterbrechen und in zwei Wochen fortsetzen.</w:t>
+      </w:r>
+    </w:p>
+    <w:p>
+      <w:pPr>
+        <w:pStyle w:val="Normal"/>
+        <w:jc w:val="left"/>
+        <w:rPr>
+          <w:b w:val="false"/>
+          <w:b w:val="false"/>
+          <w:bCs w:val="false"/>
+        </w:rPr>
+      </w:pPr>
+      <w:r>
+        <w:rPr>
+          <w:rFonts w:ascii="Calibri" w:hAnsi="Calibri"/>
+          <w:b w:val="false"/>
+          <w:bCs w:val="false"/>
+          <w:sz w:val="22"/>
+        </w:rPr>
+        <w:t>Gegenrede Till: Verabredet, daß Dringlichkeitsantrag behandeln, Beteiligung an Aktivitäten wichtig</w:t>
+      </w:r>
+    </w:p>
+    <w:p>
+      <w:pPr>
+        <w:pStyle w:val="Normal"/>
+        <w:jc w:val="left"/>
+        <w:rPr>
+          <w:rFonts w:ascii="Calibri" w:hAnsi="Calibri"/>
+          <w:sz w:val="22"/>
+        </w:rPr>
+      </w:pPr>
+      <w:r>
+        <w:rPr>
+          <w:b w:val="false"/>
+          <w:bCs w:val="false"/>
+        </w:rPr>
+      </w:r>
+    </w:p>
+    <w:p>
+      <w:pPr>
+        <w:pStyle w:val="Normal"/>
+        <w:jc w:val="left"/>
+        <w:rPr>
+          <w:b w:val="false"/>
+          <w:b w:val="false"/>
+          <w:bCs w:val="false"/>
+        </w:rPr>
+      </w:pPr>
+      <w:r>
+        <w:rPr>
+          <w:rFonts w:ascii="Calibri" w:hAnsi="Calibri"/>
+          <w:b w:val="false"/>
+          <w:bCs w:val="false"/>
+          <w:sz w:val="22"/>
+        </w:rPr>
+        <w:t xml:space="preserve">Mit 22:19:0 angenommen, die Sitzung ist unterbrochen.  </w:t>
+      </w:r>
+    </w:p>
+    <w:p>
+      <w:pPr>
+        <w:pStyle w:val="Normal"/>
+        <w:jc w:val="left"/>
+        <w:rPr>
+          <w:rFonts w:ascii="Calibri" w:hAnsi="Calibri"/>
+          <w:sz w:val="22"/>
+        </w:rPr>
+      </w:pPr>
+      <w:r>
+        <w:rPr>
+          <w:b w:val="false"/>
+          <w:bCs w:val="false"/>
+        </w:rPr>
+      </w:r>
+    </w:p>
+    <w:p>
+      <w:pPr>
+        <w:pStyle w:val="Normal"/>
+        <w:jc w:val="left"/>
+        <w:rPr/>
+      </w:pPr>
+      <w:r>
+        <w:rPr>
+          <w:rFonts w:ascii="Calibri" w:hAnsi="Calibri"/>
+          <w:b/>
+          <w:sz w:val="22"/>
+        </w:rPr>
+        <w:t xml:space="preserve"> </w:t>
+      </w:r>
+    </w:p>
+    <w:p>
+      <w:pPr>
+        <w:pStyle w:val="Normal"/>
+        <w:jc w:val="left"/>
+        <w:rPr/>
+      </w:pPr>
+      <w:r>
+        <w:rPr>
+          <w:rFonts w:ascii="Calibri" w:hAnsi="Calibri"/>
+          <w:b/>
+          <w:sz w:val="22"/>
+        </w:rPr>
+        <w:t xml:space="preserve">b) Änderungen an der Geschäftsordnung </w:t>
+      </w:r>
+    </w:p>
+    <w:p>
+      <w:pPr>
+        <w:pStyle w:val="Normal"/>
+        <w:jc w:val="left"/>
+        <w:rPr>
+          <w:rFonts w:ascii="Calibri" w:hAnsi="Calibri"/>
+          <w:b/>
           <w:b/>
           <w:sz w:val="22"/>
         </w:rPr>
@@ -356,6 +2957,7 @@
         <w:rPr>
           <w:rFonts w:ascii="Calibri" w:hAnsi="Calibri"/>
           <w:b/>
+          <w:b/>
           <w:sz w:val="22"/>
         </w:rPr>
       </w:pPr>
@@ -372,56 +2974,85 @@
       <w:pPr>
         <w:pStyle w:val="Normal"/>
         <w:jc w:val="left"/>
+        <w:rPr/>
+      </w:pPr>
+      <w:r>
         <w:rPr>
           <w:rFonts w:ascii="Calibri" w:hAnsi="Calibri"/>
           <w:b/>
           <w:sz w:val="24"/>
         </w:rPr>
-      </w:pPr>
+        <w:t xml:space="preserve">TOP 2 </w:t>
+      </w:r>
       <w:r>
         <w:rPr>
           <w:rFonts w:ascii="Calibri" w:hAnsi="Calibri"/>
           <w:b/>
           <w:sz w:val="24"/>
         </w:rPr>
-        <w:t>TOP 2 Wahl des StuPa-Präsidiums</w:t>
-      </w:r>
-    </w:p>
-    <w:p>
-      <w:pPr>
-        <w:pStyle w:val="Normal"/>
-        <w:jc w:val="left"/>
+        <w:t>Dringlichkeitsantrag des AStA: VV zu G20</w:t>
+      </w:r>
+    </w:p>
+    <w:p>
+      <w:pPr>
+        <w:pStyle w:val="Normal"/>
+        <w:jc w:val="left"/>
+        <w:rPr/>
+      </w:pPr>
+      <w:r>
         <w:rPr>
           <w:rFonts w:ascii="Calibri" w:hAnsi="Calibri"/>
           <w:b/>
           <w:sz w:val="24"/>
         </w:rPr>
-      </w:pPr>
-      <w:r>
-        <w:rPr>
-          <w:rFonts w:ascii="Calibri" w:hAnsi="Calibri"/>
+        <w:t>TOP 3 Wahl des StuPa-Präsidiums</w:t>
+      </w:r>
+    </w:p>
+    <w:p>
+      <w:pPr>
+        <w:pStyle w:val="Normal"/>
+        <w:jc w:val="left"/>
+        <w:rPr>
+          <w:rFonts w:ascii="Calibri" w:hAnsi="Calibri"/>
+          <w:b/>
           <w:b/>
           <w:sz w:val="24"/>
         </w:rPr>
-        <w:t>TOP 3 Wahl des Satzungs- Wahlordnungs- und</w:t>
-      </w:r>
-    </w:p>
-    <w:p>
-      <w:pPr>
-        <w:pStyle w:val="Normal"/>
-        <w:jc w:val="left"/>
+      </w:pPr>
+      <w:r>
         <w:rPr>
           <w:rFonts w:ascii="Calibri" w:hAnsi="Calibri"/>
           <w:b/>
           <w:sz w:val="24"/>
         </w:rPr>
-      </w:pPr>
+        <w:t xml:space="preserve"> </w:t>
+      </w:r>
       <w:r>
         <w:rPr>
           <w:rFonts w:ascii="Calibri" w:hAnsi="Calibri"/>
           <w:b/>
           <w:sz w:val="24"/>
         </w:rPr>
+        <w:t>Wahl des Satzungs- Wahlordnungs- und</w:t>
+      </w:r>
+    </w:p>
+    <w:p>
+      <w:pPr>
+        <w:pStyle w:val="Normal"/>
+        <w:jc w:val="left"/>
+        <w:rPr>
+          <w:rFonts w:ascii="Calibri" w:hAnsi="Calibri"/>
+          <w:b/>
+          <w:b/>
+          <w:sz w:val="24"/>
+        </w:rPr>
+      </w:pPr>
+      <w:r>
+        <w:rPr>
+          <w:rFonts w:ascii="Calibri" w:hAnsi="Calibri"/>
+          <w:b/>
+          <w:sz w:val="24"/>
+        </w:rPr>
         <w:t>Geschäftsordnungsausschusses</w:t>
       </w:r>
     </w:p>
@@ -432,6 +3063,7 @@
         <w:rPr>
           <w:rFonts w:ascii="Calibri" w:hAnsi="Calibri"/>
           <w:b/>
+          <w:b/>
           <w:sz w:val="24"/>
         </w:rPr>
       </w:pPr>
@@ -451,6 +3083,7 @@
         <w:rPr>
           <w:rFonts w:ascii="Calibri" w:hAnsi="Calibri"/>
           <w:b/>
+          <w:b/>
           <w:sz w:val="24"/>
         </w:rPr>
       </w:pPr>
@@ -470,6 +3103,7 @@
         <w:rPr>
           <w:rFonts w:ascii="Calibri" w:hAnsi="Calibri"/>
           <w:b/>
+          <w:b/>
           <w:sz w:val="24"/>
         </w:rPr>
       </w:pPr>
@@ -489,6 +3123,7 @@
         <w:rPr>
           <w:rFonts w:ascii="Calibri" w:hAnsi="Calibri"/>
           <w:b/>
+          <w:b/>
           <w:sz w:val="24"/>
         </w:rPr>
       </w:pPr>
@@ -508,6 +3143,7 @@
         <w:rPr>
           <w:rFonts w:ascii="Calibri" w:hAnsi="Calibri"/>
           <w:b/>
+          <w:b/>
           <w:sz w:val="22"/>
         </w:rPr>
       </w:pPr>
@@ -527,6 +3163,7 @@
         <w:rPr>
           <w:rFonts w:ascii="Calibri" w:hAnsi="Calibri"/>
           <w:b/>
+          <w:b/>
           <w:sz w:val="22"/>
         </w:rPr>
       </w:pPr>
@@ -546,6 +3183,7 @@
         <w:rPr>
           <w:rFonts w:ascii="Calibri" w:hAnsi="Calibri"/>
           <w:b/>
+          <w:b/>
           <w:sz w:val="24"/>
         </w:rPr>
       </w:pPr>
@@ -565,6 +3203,7 @@
         <w:rPr>
           <w:rFonts w:ascii="Calibri" w:hAnsi="Calibri"/>
           <w:b/>
+          <w:b/>
           <w:sz w:val="22"/>
         </w:rPr>
       </w:pPr>
@@ -584,6 +3223,7 @@
         <w:rPr>
           <w:rFonts w:ascii="Calibri" w:hAnsi="Calibri"/>
           <w:b/>
+          <w:b/>
           <w:sz w:val="22"/>
         </w:rPr>
       </w:pPr>
@@ -603,6 +3243,7 @@
         <w:rPr>
           <w:rFonts w:ascii="Calibri" w:hAnsi="Calibri"/>
           <w:b/>
+          <w:b/>
           <w:sz w:val="24"/>
         </w:rPr>
       </w:pPr>
@@ -622,6 +3263,7 @@
         <w:rPr>
           <w:rFonts w:ascii="Calibri" w:hAnsi="Calibri"/>
           <w:b/>
+          <w:b/>
           <w:sz w:val="22"/>
         </w:rPr>
       </w:pPr>
@@ -641,6 +3283,7 @@
         <w:rPr>
           <w:rFonts w:ascii="Calibri" w:hAnsi="Calibri"/>
           <w:b/>
+          <w:b/>
           <w:sz w:val="22"/>
         </w:rPr>
       </w:pPr>
@@ -660,6 +3303,7 @@
         <w:rPr>
           <w:rFonts w:ascii="Calibri" w:hAnsi="Calibri"/>
           <w:b/>
+          <w:b/>
           <w:sz w:val="24"/>
         </w:rPr>
       </w:pPr>
@@ -679,6 +3323,7 @@
         <w:rPr>
           <w:rFonts w:ascii="Calibri" w:hAnsi="Calibri"/>
           <w:b/>
+          <w:b/>
           <w:sz w:val="22"/>
         </w:rPr>
       </w:pPr>
@@ -698,6 +3343,7 @@
         <w:rPr>
           <w:rFonts w:ascii="Calibri" w:hAnsi="Calibri"/>
           <w:b/>
+          <w:b/>
           <w:sz w:val="22"/>
         </w:rPr>
       </w:pPr>
@@ -717,6 +3363,7 @@
         <w:rPr>
           <w:rFonts w:ascii="Calibri" w:hAnsi="Calibri"/>
           <w:b/>
+          <w:b/>
           <w:sz w:val="24"/>
         </w:rPr>
       </w:pPr>
@@ -736,6 +3383,7 @@
         <w:rPr>
           <w:rFonts w:ascii="Calibri" w:hAnsi="Calibri"/>
           <w:b/>
+          <w:b/>
           <w:sz w:val="22"/>
         </w:rPr>
       </w:pPr>
@@ -755,6 +3403,7 @@
         <w:rPr>
           <w:rFonts w:ascii="Calibri" w:hAnsi="Calibri"/>
           <w:b/>
+          <w:b/>
           <w:sz w:val="22"/>
         </w:rPr>
       </w:pPr>
@@ -774,6 +3423,7 @@
         <w:rPr>
           <w:rFonts w:ascii="Calibri" w:hAnsi="Calibri"/>
           <w:b/>
+          <w:b/>
           <w:sz w:val="24"/>
         </w:rPr>
       </w:pPr>
@@ -793,6 +3443,7 @@
         <w:rPr>
           <w:rFonts w:ascii="Calibri" w:hAnsi="Calibri"/>
           <w:b/>
+          <w:b/>
           <w:sz w:val="22"/>
         </w:rPr>
       </w:pPr>
@@ -812,6 +3463,7 @@
         <w:rPr>
           <w:rFonts w:ascii="Calibri" w:hAnsi="Calibri"/>
           <w:b/>
+          <w:b/>
           <w:sz w:val="22"/>
         </w:rPr>
       </w:pPr>
@@ -831,6 +3483,7 @@
         <w:rPr>
           <w:rFonts w:ascii="Calibri" w:hAnsi="Calibri"/>
           <w:b/>
+          <w:b/>
           <w:sz w:val="22"/>
         </w:rPr>
       </w:pPr>
@@ -850,6 +3503,7 @@
         <w:rPr>
           <w:rFonts w:ascii="Calibri" w:hAnsi="Calibri"/>
           <w:b/>
+          <w:b/>
           <w:sz w:val="24"/>
         </w:rPr>
       </w:pPr>
@@ -869,6 +3523,7 @@
         <w:rPr>
           <w:rFonts w:ascii="Calibri" w:hAnsi="Calibri"/>
           <w:b/>
+          <w:b/>
           <w:sz w:val="22"/>
         </w:rPr>
       </w:pPr>
@@ -888,6 +3543,7 @@
         <w:rPr>
           <w:rFonts w:ascii="Calibri" w:hAnsi="Calibri"/>
           <w:b/>
+          <w:b/>
           <w:sz w:val="22"/>
         </w:rPr>
       </w:pPr>
@@ -907,6 +3563,7 @@
         <w:rPr>
           <w:rFonts w:ascii="Calibri" w:hAnsi="Calibri"/>
           <w:b/>
+          <w:b/>
           <w:sz w:val="24"/>
         </w:rPr>
       </w:pPr>
@@ -926,6 +3583,7 @@
         <w:rPr>
           <w:rFonts w:ascii="Calibri" w:hAnsi="Calibri"/>
           <w:b/>
+          <w:b/>
           <w:sz w:val="24"/>
         </w:rPr>
       </w:pPr>
@@ -941,14 +3599,10 @@
     <w:p>
       <w:pPr>
         <w:pStyle w:val="Normal"/>
-        <w:rPr>
-          <w:rFonts w:ascii="Calibri" w:hAnsi="Calibri"/>
-        </w:rPr>
-      </w:pPr>
-      <w:r>
-        <w:rPr>
-          <w:rFonts w:ascii="Calibri" w:hAnsi="Calibri"/>
-        </w:rPr>
+        <w:rPr/>
+      </w:pPr>
+      <w:r>
+        <w:rPr/>
       </w:r>
     </w:p>
     <w:sectPr>
@@ -965,12 +3619,11 @@
 </file>
 
 <file path=word/styles.xml><?xml version="1.0" encoding="utf-8"?>
-<w:styles xmlns:w="http://schemas.openxmlformats.org/wordprocessingml/2006/main">
+<w:styles xmlns:w="http://schemas.openxmlformats.org/wordprocessingml/2006/main" xmlns:w14="http://schemas.microsoft.com/office/word/2010/wordml" xmlns:mc="http://schemas.openxmlformats.org/markup-compatibility/2006" mc:Ignorable="w14">
   <w:docDefaults>
     <w:rPrDefault>
       <w:rPr>
         <w:rFonts w:ascii="Liberation Serif" w:hAnsi="Liberation Serif" w:eastAsia="SimSun" w:cs="Mangal"/>
-        <w:sz w:val="24"/>
         <w:szCs w:val="24"/>
         <w:lang w:val="de-DE" w:eastAsia="zh-CN" w:bidi="hi-IN"/>
       </w:rPr>
@@ -981,13 +3634,16 @@
   </w:docDefaults>
   <w:style w:type="paragraph" w:styleId="Normal">
     <w:name w:val="Normal"/>
+    <w:qFormat/>
     <w:pPr>
       <w:widowControl w:val="false"/>
       <w:suppressAutoHyphens w:val="true"/>
+      <w:bidi w:val="0"/>
+      <w:jc w:val="left"/>
     </w:pPr>
     <w:rPr>
       <w:rFonts w:ascii="Liberation Serif" w:hAnsi="Liberation Serif" w:eastAsia="SimSun" w:cs="Mangal"/>
-      <w:color w:val="auto"/>
+      <w:color w:val="00000A"/>
       <w:sz w:val="24"/>
       <w:szCs w:val="24"/>
       <w:lang w:val="de-DE" w:eastAsia="zh-CN" w:bidi="hi-IN"/>
@@ -997,6 +3653,7 @@
     <w:name w:val="Überschrift"/>
     <w:basedOn w:val="Normal"/>
     <w:next w:val="Textkrper"/>
+    <w:qFormat/>
     <w:pPr>
       <w:keepNext/>
       <w:spacing w:before="240" w:after="120"/>
@@ -1008,7 +3665,7 @@
     </w:rPr>
   </w:style>
   <w:style w:type="paragraph" w:styleId="Textkrper">
-    <w:name w:val="Textkörper"/>
+    <w:name w:val="Body Text"/>
     <w:basedOn w:val="Normal"/>
     <w:pPr>
       <w:spacing w:lineRule="auto" w:line="288" w:before="0" w:after="140"/>
@@ -1016,7 +3673,7 @@
     <w:rPr/>
   </w:style>
   <w:style w:type="paragraph" w:styleId="Liste">
-    <w:name w:val="Liste"/>
+    <w:name w:val="List"/>
     <w:basedOn w:val="Textkrper"/>
     <w:pPr/>
     <w:rPr>
@@ -1024,8 +3681,9 @@
     </w:rPr>
   </w:style>
   <w:style w:type="paragraph" w:styleId="Beschriftung">
-    <w:name w:val="Beschriftung"/>
+    <w:name w:val="Caption"/>
     <w:basedOn w:val="Normal"/>
+    <w:qFormat/>
     <w:pPr>
       <w:suppressLineNumbers/>
       <w:spacing w:before="120" w:after="120"/>
@@ -1041,6 +3699,7 @@
   <w:style w:type="paragraph" w:styleId="Verzeichnis">
     <w:name w:val="Verzeichnis"/>
     <w:basedOn w:val="Normal"/>
+    <w:qFormat/>
     <w:pPr>
       <w:suppressLineNumbers/>
     </w:pPr>

</xml_diff>